<commit_message>
Completed more sections of the Technical Design Document Template.
</commit_message>
<xml_diff>
--- a/Documentation/Logan Ryan - Technical Design Document Template.docx
+++ b/Documentation/Logan Ryan - Technical Design Document Template.docx
@@ -683,16 +683,7 @@
         <w:t>Then when the game starts the player can then move their character with the arrow keys. The player must gather all the Chaos Emeralds</w:t>
       </w:r>
       <w:r>
-        <w:t xml:space="preserve"> and then go to the Master Emerald first to win the game. If the AI </w:t>
-      </w:r>
-      <w:r>
-        <w:t>gather</w:t>
-      </w:r>
-      <w:r>
-        <w:t>s</w:t>
-      </w:r>
-      <w:r>
-        <w:t xml:space="preserve"> all the Chaos Emeralds and then go to the Master Emerald </w:t>
+        <w:t xml:space="preserve"> and then go to the Master Emerald first to win the game. If the AI gathers all the Chaos Emeralds and then go to the Master Emerald </w:t>
       </w:r>
       <w:r>
         <w:t>first,</w:t>
@@ -851,6 +842,9 @@
       </w:r>
     </w:p>
     <w:p>
+      <w:pPr>
+        <w:ind w:firstLine="480"/>
+      </w:pPr>
       <w:r>
         <w:t>This game will be a top-down 2D race game.</w:t>
       </w:r>
@@ -868,8 +862,330 @@
       </w:r>
     </w:p>
     <w:p>
+      <w:pPr>
+        <w:pStyle w:val="Heading1"/>
+        <w:numPr>
+          <w:ilvl w:val="0"/>
+          <w:numId w:val="1"/>
+        </w:numPr>
+      </w:pPr>
+      <w:r>
+        <w:t>Physics</w:t>
+      </w:r>
+    </w:p>
+    <w:p>
+      <w:pPr>
+        <w:ind w:firstLine="480"/>
+      </w:pPr>
+      <w:r>
+        <w:t xml:space="preserve">I will be using </w:t>
+      </w:r>
+      <w:proofErr w:type="spellStart"/>
+      <w:r>
+        <w:t>Raylib’s</w:t>
+      </w:r>
+      <w:proofErr w:type="spellEnd"/>
+      <w:r>
+        <w:t xml:space="preserve"> collision methods to prevent the player and AI from going off the map.</w:t>
+      </w:r>
+    </w:p>
+    <w:p>
+      <w:pPr>
+        <w:pStyle w:val="Heading1"/>
+        <w:numPr>
+          <w:ilvl w:val="0"/>
+          <w:numId w:val="1"/>
+        </w:numPr>
+      </w:pPr>
+      <w:r>
+        <w:t>Items</w:t>
+      </w:r>
+    </w:p>
+    <w:tbl>
+      <w:tblPr>
+        <w:tblStyle w:val="TableGrid"/>
+        <w:tblW w:w="8294" w:type="dxa"/>
+        <w:tblInd w:w="490" w:type="dxa"/>
+        <w:tblLook w:val="04A0" w:firstRow="1" w:lastRow="0" w:firstColumn="1" w:lastColumn="0" w:noHBand="0" w:noVBand="1"/>
+      </w:tblPr>
+      <w:tblGrid>
+        <w:gridCol w:w="1773"/>
+        <w:gridCol w:w="5529"/>
+        <w:gridCol w:w="992"/>
+      </w:tblGrid>
+      <w:tr>
+        <w:tc>
+          <w:tcPr>
+            <w:tcW w:w="1773" w:type="dxa"/>
+          </w:tcPr>
+          <w:p>
+            <w:r>
+              <w:t>Item</w:t>
+            </w:r>
+          </w:p>
+        </w:tc>
+        <w:tc>
+          <w:tcPr>
+            <w:tcW w:w="5529" w:type="dxa"/>
+          </w:tcPr>
+          <w:p>
+            <w:r>
+              <w:t>Description</w:t>
+            </w:r>
+          </w:p>
+        </w:tc>
+        <w:tc>
+          <w:tcPr>
+            <w:tcW w:w="992" w:type="dxa"/>
+          </w:tcPr>
+          <w:p>
+            <w:r>
+              <w:t>Amount</w:t>
+            </w:r>
+          </w:p>
+        </w:tc>
+      </w:tr>
+      <w:tr>
+        <w:tc>
+          <w:tcPr>
+            <w:tcW w:w="1773" w:type="dxa"/>
+          </w:tcPr>
+          <w:p>
+            <w:r>
+              <w:t>Chaos Emerald</w:t>
+            </w:r>
+          </w:p>
+        </w:tc>
+        <w:tc>
+          <w:tcPr>
+            <w:tcW w:w="5529" w:type="dxa"/>
+          </w:tcPr>
+          <w:p>
+            <w:r>
+              <w:t>The main item that needs to be collected to win the game.</w:t>
+            </w:r>
+          </w:p>
+        </w:tc>
+        <w:tc>
+          <w:tcPr>
+            <w:tcW w:w="992" w:type="dxa"/>
+          </w:tcPr>
+          <w:p>
+            <w:r>
+              <w:t>7</w:t>
+            </w:r>
+          </w:p>
+        </w:tc>
+      </w:tr>
+      <w:tr>
+        <w:tc>
+          <w:tcPr>
+            <w:tcW w:w="1773" w:type="dxa"/>
+          </w:tcPr>
+          <w:p>
+            <w:r>
+              <w:t>Master Emerald</w:t>
+            </w:r>
+          </w:p>
+        </w:tc>
+        <w:tc>
+          <w:tcPr>
+            <w:tcW w:w="5529" w:type="dxa"/>
+          </w:tcPr>
+          <w:p>
+            <w:r>
+              <w:t xml:space="preserve">The finish </w:t>
+            </w:r>
+            <w:proofErr w:type="gramStart"/>
+            <w:r>
+              <w:t>point</w:t>
+            </w:r>
+            <w:proofErr w:type="gramEnd"/>
+            <w:r>
+              <w:t xml:space="preserve"> when the Chaos Emeralds are collected.</w:t>
+            </w:r>
+          </w:p>
+        </w:tc>
+        <w:tc>
+          <w:tcPr>
+            <w:tcW w:w="992" w:type="dxa"/>
+          </w:tcPr>
+          <w:p>
+            <w:r>
+              <w:t>1</w:t>
+            </w:r>
+          </w:p>
+        </w:tc>
+      </w:tr>
+    </w:tbl>
+    <w:p>
+      <w:pPr>
+        <w:pStyle w:val="Heading1"/>
+        <w:numPr>
+          <w:ilvl w:val="0"/>
+          <w:numId w:val="1"/>
+        </w:numPr>
+      </w:pPr>
+      <w:r>
+        <w:t>Game Flow</w:t>
+      </w:r>
+    </w:p>
+    <w:p>
+      <w:pPr>
+        <w:pStyle w:val="Heading2"/>
+        <w:numPr>
+          <w:ilvl w:val="1"/>
+          <w:numId w:val="1"/>
+        </w:numPr>
+      </w:pPr>
+      <w:r>
+        <w:t>‘</w:t>
+      </w:r>
+      <w:r>
+        <w:t>Level’</w:t>
+      </w:r>
+      <w:r>
+        <w:t xml:space="preserve"> structure</w:t>
+      </w:r>
+    </w:p>
+    <w:p>
+      <w:pPr>
+        <w:pStyle w:val="ListParagraph"/>
+        <w:ind w:left="1200"/>
+      </w:pPr>
+      <w:r>
+        <w:t>The map will be loaded from a .</w:t>
+      </w:r>
+      <w:proofErr w:type="spellStart"/>
+      <w:r>
+        <w:t>png</w:t>
+      </w:r>
+      <w:proofErr w:type="spellEnd"/>
+      <w:r>
+        <w:t xml:space="preserve"> file. The borders will be created from </w:t>
+      </w:r>
+      <w:proofErr w:type="spellStart"/>
+      <w:r>
+        <w:t>Raylib’s</w:t>
+      </w:r>
+      <w:proofErr w:type="spellEnd"/>
+      <w:r>
+        <w:t xml:space="preserve"> </w:t>
+      </w:r>
+      <w:r>
+        <w:t>rectangle,</w:t>
+      </w:r>
+      <w:r>
+        <w:t xml:space="preserve"> but they will not have any colour to conceal them from the player. </w:t>
+      </w:r>
+    </w:p>
+    <w:p>
+      <w:pPr>
+        <w:pStyle w:val="Heading2"/>
+        <w:numPr>
+          <w:ilvl w:val="1"/>
+          <w:numId w:val="1"/>
+        </w:numPr>
+      </w:pPr>
+      <w:r>
+        <w:lastRenderedPageBreak/>
+        <w:t>Objectives</w:t>
+      </w:r>
+    </w:p>
+    <w:p>
+      <w:pPr>
+        <w:ind w:left="1200"/>
+      </w:pPr>
+      <w:r>
+        <w:t>The players objective is to collect the 7 Chaos Emeralds and get to the Master Emerald.</w:t>
+      </w:r>
+    </w:p>
+    <w:p>
+      <w:pPr>
+        <w:pStyle w:val="Heading1"/>
+        <w:numPr>
+          <w:ilvl w:val="0"/>
+          <w:numId w:val="1"/>
+        </w:numPr>
+      </w:pPr>
+      <w:r>
+        <w:t>Levels</w:t>
+      </w:r>
+    </w:p>
+    <w:p>
+      <w:pPr>
+        <w:ind w:left="480"/>
+      </w:pPr>
+    </w:p>
+    <w:p>
+      <w:pPr>
+        <w:pStyle w:val="Heading1"/>
+        <w:numPr>
+          <w:ilvl w:val="0"/>
+          <w:numId w:val="1"/>
+        </w:numPr>
+      </w:pPr>
+      <w:r>
+        <w:t>Interface</w:t>
+      </w:r>
+    </w:p>
+    <w:p>
+      <w:pPr>
+        <w:pStyle w:val="Heading2"/>
+        <w:numPr>
+          <w:ilvl w:val="1"/>
+          <w:numId w:val="1"/>
+        </w:numPr>
+      </w:pPr>
+      <w:r>
+        <w:t>Menu</w:t>
+      </w:r>
+    </w:p>
+    <w:p>
+      <w:pPr>
+        <w:pStyle w:val="Heading2"/>
+        <w:numPr>
+          <w:ilvl w:val="1"/>
+          <w:numId w:val="1"/>
+        </w:numPr>
+      </w:pPr>
+      <w:r>
+        <w:t>Camera</w:t>
+      </w:r>
+    </w:p>
+    <w:p>
+      <w:pPr>
+        <w:pStyle w:val="Heading2"/>
+        <w:numPr>
+          <w:ilvl w:val="1"/>
+          <w:numId w:val="1"/>
+        </w:numPr>
+      </w:pPr>
+      <w:r>
+        <w:t>Controls</w:t>
+      </w:r>
       <w:bookmarkStart w:id="3" w:name="_GoBack"/>
       <w:bookmarkEnd w:id="3"/>
+    </w:p>
+    <w:p>
+      <w:pPr>
+        <w:pStyle w:val="Heading1"/>
+        <w:numPr>
+          <w:ilvl w:val="0"/>
+          <w:numId w:val="1"/>
+        </w:numPr>
+      </w:pPr>
+      <w:r>
+        <w:t>Asset List</w:t>
+      </w:r>
+    </w:p>
+    <w:p>
+      <w:pPr>
+        <w:pStyle w:val="Heading1"/>
+      </w:pPr>
+      <w:r>
+        <w:t>13.0 Technical Risks</w:t>
+      </w:r>
     </w:p>
     <w:sectPr>
       <w:pgSz w:w="11906" w:h="16838"/>
@@ -1972,6 +2288,25 @@
       <w:szCs w:val="18"/>
     </w:rPr>
   </w:style>
+  <w:style w:type="table" w:styleId="TableGrid">
+    <w:name w:val="Table Grid"/>
+    <w:basedOn w:val="TableNormal"/>
+    <w:uiPriority w:val="39"/>
+    <w:rsid w:val="0027493A"/>
+    <w:pPr>
+      <w:spacing w:after="0" w:line="240" w:lineRule="auto"/>
+    </w:pPr>
+    <w:tblPr>
+      <w:tblBorders>
+        <w:top w:val="single" w:sz="4" w:space="0" w:color="auto"/>
+        <w:left w:val="single" w:sz="4" w:space="0" w:color="auto"/>
+        <w:bottom w:val="single" w:sz="4" w:space="0" w:color="auto"/>
+        <w:right w:val="single" w:sz="4" w:space="0" w:color="auto"/>
+        <w:insideH w:val="single" w:sz="4" w:space="0" w:color="auto"/>
+        <w:insideV w:val="single" w:sz="4" w:space="0" w:color="auto"/>
+      </w:tblBorders>
+    </w:tblPr>
+  </w:style>
 </w:styles>
 </file>
 

</xml_diff>

<commit_message>
Completed AI Behaviour diagrams.
</commit_message>
<xml_diff>
--- a/Documentation/Logan Ryan - Technical Design Document Template.docx
+++ b/Documentation/Logan Ryan - Technical Design Document Template.docx
@@ -280,46 +280,10 @@
         <w:ind w:left="1200"/>
       </w:pPr>
       <w:r>
-        <w:t xml:space="preserve">Sonic </w:t>
-      </w:r>
-      <w:r>
-        <w:t>t</w:t>
-      </w:r>
-      <w:r>
-        <w:t>he Hedgehog Sprites</w:t>
-      </w:r>
-    </w:p>
-    <w:p>
-      <w:pPr>
-        <w:pStyle w:val="ListParagraph"/>
-        <w:ind w:left="1200"/>
-      </w:pPr>
-      <w:r>
-        <w:t xml:space="preserve">Shadow </w:t>
-      </w:r>
-      <w:r>
-        <w:t>the</w:t>
-      </w:r>
-      <w:r>
-        <w:t xml:space="preserve"> Hedgehog Sprites</w:t>
-      </w:r>
-    </w:p>
-    <w:p>
-      <w:pPr>
-        <w:pStyle w:val="ListParagraph"/>
-        <w:ind w:left="1200"/>
-      </w:pPr>
-      <w:r>
-        <w:t>Chaos Emeralds and Master Emerald sprites</w:t>
-      </w:r>
-    </w:p>
-    <w:p>
-      <w:pPr>
-        <w:pStyle w:val="ListParagraph"/>
-        <w:ind w:left="1200"/>
-      </w:pPr>
-      <w:r>
-        <w:t>Classical Temple tiles</w:t>
+        <w:t>Tile</w:t>
+      </w:r>
+      <w:r>
+        <w:t>d</w:t>
       </w:r>
     </w:p>
     <w:p>
@@ -367,7 +331,7 @@
         </w:numPr>
       </w:pPr>
       <w:r>
-        <w:t>Animation</w:t>
+        <w:t>Challenging AI</w:t>
       </w:r>
     </w:p>
     <w:p>
@@ -379,7 +343,7 @@
         </w:numPr>
       </w:pPr>
       <w:r>
-        <w:t>Challenging AI</w:t>
+        <w:t>Complicated map</w:t>
       </w:r>
     </w:p>
     <w:p>
@@ -433,7 +397,7 @@
         </w:numPr>
       </w:pPr>
       <w:r>
-        <w:t>Keyboard (If the player chooses to play as Sonic)</w:t>
+        <w:t xml:space="preserve">Keyboard </w:t>
       </w:r>
     </w:p>
     <w:p>
@@ -445,7 +409,7 @@
         </w:numPr>
       </w:pPr>
       <w:r>
-        <w:t xml:space="preserve">Seek </w:t>
+        <w:t>Stun</w:t>
       </w:r>
     </w:p>
     <w:p>
@@ -523,13 +487,7 @@
         </w:numPr>
       </w:pPr>
       <w:r>
-        <w:t xml:space="preserve">Keyboard (If the player chooses to play as </w:t>
-      </w:r>
-      <w:r>
-        <w:t>Shadow</w:t>
-      </w:r>
-      <w:r>
-        <w:t>)</w:t>
+        <w:t>Wander</w:t>
       </w:r>
     </w:p>
     <w:p>
@@ -543,6 +501,9 @@
       <w:r>
         <w:t xml:space="preserve">Seek </w:t>
       </w:r>
+      <w:r>
+        <w:t>Chaos Emerald</w:t>
+      </w:r>
     </w:p>
     <w:p>
       <w:pPr>
@@ -553,6 +514,42 @@
         </w:numPr>
       </w:pPr>
       <w:r>
+        <w:t>Seek Health Pack</w:t>
+      </w:r>
+    </w:p>
+    <w:p>
+      <w:pPr>
+        <w:pStyle w:val="ListParagraph"/>
+        <w:numPr>
+          <w:ilvl w:val="2"/>
+          <w:numId w:val="3"/>
+        </w:numPr>
+      </w:pPr>
+      <w:r>
+        <w:t>Seek Master Emerald</w:t>
+      </w:r>
+    </w:p>
+    <w:p>
+      <w:pPr>
+        <w:pStyle w:val="ListParagraph"/>
+        <w:numPr>
+          <w:ilvl w:val="2"/>
+          <w:numId w:val="3"/>
+        </w:numPr>
+      </w:pPr>
+      <w:r>
+        <w:t>Stun</w:t>
+      </w:r>
+    </w:p>
+    <w:p>
+      <w:pPr>
+        <w:pStyle w:val="ListParagraph"/>
+        <w:numPr>
+          <w:ilvl w:val="2"/>
+          <w:numId w:val="3"/>
+        </w:numPr>
+      </w:pPr>
+      <w:r>
         <w:t>Attack</w:t>
       </w:r>
     </w:p>
@@ -577,7 +574,7 @@
         </w:numPr>
       </w:pPr>
       <w:r>
-        <w:t>A playable character</w:t>
+        <w:t>Opponent</w:t>
       </w:r>
     </w:p>
     <w:p>
@@ -820,11 +817,9 @@
       <w:r>
         <w:t xml:space="preserve">Once the player is within reach of a Chaos Emerald, the Chaos Emerald will </w:t>
       </w:r>
-      <w:proofErr w:type="gramStart"/>
-      <w:r>
-        <w:t>disappear</w:t>
-      </w:r>
-      <w:proofErr w:type="gramEnd"/>
+      <w:r>
+        <w:t>disappear,</w:t>
+      </w:r>
       <w:r>
         <w:t xml:space="preserve"> and the player’s Chaos Emerald count will go up by 1.</w:t>
       </w:r>
@@ -994,15 +989,15 @@
           </w:tcPr>
           <w:p>
             <w:r>
-              <w:t xml:space="preserve">The finish </w:t>
+              <w:t>The finish</w:t>
             </w:r>
-            <w:proofErr w:type="gramStart"/>
             <w:r>
-              <w:t>point</w:t>
+              <w:t>ing</w:t>
             </w:r>
-            <w:proofErr w:type="gramEnd"/>
+            <w:bookmarkStart w:id="3" w:name="_GoBack"/>
+            <w:bookmarkEnd w:id="3"/>
             <w:r>
-              <w:t xml:space="preserve"> when the Chaos Emeralds are collected.</w:t>
+              <w:t xml:space="preserve"> point when the Chaos Emeralds are collected.</w:t>
             </w:r>
           </w:p>
         </w:tc>
@@ -1017,6 +1012,50 @@
           </w:p>
         </w:tc>
       </w:tr>
+      <w:tr>
+        <w:tc>
+          <w:tcPr>
+            <w:tcW w:w="1773" w:type="dxa"/>
+          </w:tcPr>
+          <w:p>
+            <w:r>
+              <w:t>Health Pack</w:t>
+            </w:r>
+          </w:p>
+        </w:tc>
+        <w:tc>
+          <w:tcPr>
+            <w:tcW w:w="5529" w:type="dxa"/>
+          </w:tcPr>
+          <w:p>
+            <w:r>
+              <w:t>Restore health of</w:t>
+            </w:r>
+            <w:r>
+              <w:t xml:space="preserve"> the player </w:t>
+            </w:r>
+            <w:r>
+              <w:t>or</w:t>
+            </w:r>
+            <w:r>
+              <w:t xml:space="preserve"> AI</w:t>
+            </w:r>
+            <w:r>
+              <w:t>. Respawns 2 after they have been collected.</w:t>
+            </w:r>
+          </w:p>
+        </w:tc>
+        <w:tc>
+          <w:tcPr>
+            <w:tcW w:w="992" w:type="dxa"/>
+          </w:tcPr>
+          <w:p>
+            <w:r>
+              <w:t>2</w:t>
+            </w:r>
+          </w:p>
+        </w:tc>
+      </w:tr>
     </w:tbl>
     <w:p>
       <w:pPr>
@@ -1027,6 +1066,7 @@
         </w:numPr>
       </w:pPr>
       <w:r>
+        <w:lastRenderedPageBreak/>
         <w:t>Game Flow</w:t>
       </w:r>
     </w:p>
@@ -1078,6 +1118,15 @@
       <w:r>
         <w:t xml:space="preserve"> but they will not have any colour to conceal them from the player. </w:t>
       </w:r>
+      <w:r>
+        <w:t xml:space="preserve">The map’s rooms will be concealed and will be revealed once the player or AI enters the </w:t>
+      </w:r>
+      <w:r>
+        <w:t>room</w:t>
+      </w:r>
+      <w:r>
+        <w:t>.</w:t>
+      </w:r>
     </w:p>
     <w:p>
       <w:pPr>
@@ -1088,7 +1137,6 @@
         </w:numPr>
       </w:pPr>
       <w:r>
-        <w:lastRenderedPageBreak/>
         <w:t>Objectives</w:t>
       </w:r>
     </w:p>
@@ -1116,6 +1164,12 @@
       <w:pPr>
         <w:ind w:left="480"/>
       </w:pPr>
+      <w:r>
+        <w:t>If the player or AI has all 7 Chaos Emeralds, the Master Emerald will</w:t>
+      </w:r>
+      <w:r>
+        <w:t xml:space="preserve"> change colour from dark blue to light green.</w:t>
+      </w:r>
     </w:p>
     <w:p>
       <w:pPr>
@@ -1143,6 +1197,30 @@
     </w:p>
     <w:p>
       <w:pPr>
+        <w:pStyle w:val="ListParagraph"/>
+        <w:numPr>
+          <w:ilvl w:val="0"/>
+          <w:numId w:val="5"/>
+        </w:numPr>
+      </w:pPr>
+      <w:r>
+        <w:t>Play</w:t>
+      </w:r>
+    </w:p>
+    <w:p>
+      <w:pPr>
+        <w:pStyle w:val="ListParagraph"/>
+        <w:numPr>
+          <w:ilvl w:val="0"/>
+          <w:numId w:val="5"/>
+        </w:numPr>
+      </w:pPr>
+      <w:r>
+        <w:t>Quit</w:t>
+      </w:r>
+    </w:p>
+    <w:p>
+      <w:pPr>
         <w:pStyle w:val="Heading2"/>
         <w:numPr>
           <w:ilvl w:val="1"/>
@@ -1155,6 +1233,20 @@
     </w:p>
     <w:p>
       <w:pPr>
+        <w:ind w:left="1200"/>
+      </w:pPr>
+      <w:r>
+        <w:t xml:space="preserve">The camera will remain stationary and show the </w:t>
+      </w:r>
+      <w:r>
+        <w:t>room that the player is currently in</w:t>
+      </w:r>
+      <w:r>
+        <w:t xml:space="preserve">. </w:t>
+      </w:r>
+    </w:p>
+    <w:p>
+      <w:pPr>
         <w:pStyle w:val="Heading2"/>
         <w:numPr>
           <w:ilvl w:val="1"/>
@@ -1164,8 +1256,14 @@
       <w:r>
         <w:t>Controls</w:t>
       </w:r>
-      <w:bookmarkStart w:id="3" w:name="_GoBack"/>
-      <w:bookmarkEnd w:id="3"/>
+    </w:p>
+    <w:p>
+      <w:pPr>
+        <w:ind w:left="1200"/>
+      </w:pPr>
+      <w:r>
+        <w:t>The play state of the game will be controlled from the keyboard. The menu state will be controlled with the mouse.</w:t>
+      </w:r>
     </w:p>
     <w:p>
       <w:pPr>
@@ -1181,10 +1279,62 @@
     </w:p>
     <w:p>
       <w:pPr>
+        <w:pStyle w:val="ListParagraph"/>
+        <w:numPr>
+          <w:ilvl w:val="0"/>
+          <w:numId w:val="7"/>
+        </w:numPr>
+      </w:pPr>
+      <w:r>
+        <w:t>Chaos Emerald Sprites</w:t>
+      </w:r>
+    </w:p>
+    <w:p>
+      <w:pPr>
+        <w:pStyle w:val="ListParagraph"/>
+        <w:numPr>
+          <w:ilvl w:val="0"/>
+          <w:numId w:val="7"/>
+        </w:numPr>
+      </w:pPr>
+      <w:r>
+        <w:t>Master Emerald Sprite</w:t>
+      </w:r>
+    </w:p>
+    <w:p>
+      <w:pPr>
+        <w:pStyle w:val="ListParagraph"/>
+        <w:numPr>
+          <w:ilvl w:val="0"/>
+          <w:numId w:val="7"/>
+        </w:numPr>
+      </w:pPr>
+      <w:r>
+        <w:t>Sonic the Hedgehog Sprite</w:t>
+      </w:r>
+    </w:p>
+    <w:p>
+      <w:pPr>
+        <w:pStyle w:val="ListParagraph"/>
+        <w:numPr>
+          <w:ilvl w:val="0"/>
+          <w:numId w:val="7"/>
+        </w:numPr>
+      </w:pPr>
+      <w:r>
+        <w:t>Shadow the Hedgehog Sprite</w:t>
+      </w:r>
+    </w:p>
+    <w:p>
+      <w:pPr>
         <w:pStyle w:val="Heading1"/>
-      </w:pPr>
-      <w:r>
-        <w:t>13.0 Technical Risks</w:t>
+        <w:numPr>
+          <w:ilvl w:val="0"/>
+          <w:numId w:val="1"/>
+        </w:numPr>
+      </w:pPr>
+      <w:r>
+        <w:t>Technical Risks</w:t>
       </w:r>
     </w:p>
     <w:sectPr>
@@ -1200,6 +1350,119 @@
 <file path=word/numbering.xml><?xml version="1.0" encoding="utf-8"?>
 <w:numbering xmlns:wpc="http://schemas.microsoft.com/office/word/2010/wordprocessingCanvas" xmlns:cx="http://schemas.microsoft.com/office/drawing/2014/chartex" xmlns:cx1="http://schemas.microsoft.com/office/drawing/2015/9/8/chartex" xmlns:cx2="http://schemas.microsoft.com/office/drawing/2015/10/21/chartex" xmlns:cx3="http://schemas.microsoft.com/office/drawing/2016/5/9/chartex" xmlns:cx4="http://schemas.microsoft.com/office/drawing/2016/5/10/chartex" xmlns:cx5="http://schemas.microsoft.com/office/drawing/2016/5/11/chartex" xmlns:cx6="http://schemas.microsoft.com/office/drawing/2016/5/12/chartex" xmlns:cx7="http://schemas.microsoft.com/office/drawing/2016/5/13/chartex" xmlns:cx8="http://schemas.microsoft.com/office/drawing/2016/5/14/chartex" xmlns:mc="http://schemas.openxmlformats.org/markup-compatibility/2006" xmlns:aink="http://schemas.microsoft.com/office/drawing/2016/ink" xmlns:am3d="http://schemas.microsoft.com/office/drawing/2017/model3d" xmlns:o="urn:schemas-microsoft-com:office:office" xmlns:r="http://schemas.openxmlformats.org/officeDocument/2006/relationships" xmlns:m="http://schemas.openxmlformats.org/officeDocument/2006/math" xmlns:v="urn:schemas-microsoft-com:vml" xmlns:wp14="http://schemas.microsoft.com/office/word/2010/wordprocessingDrawing" xmlns:wp="http://schemas.openxmlformats.org/drawingml/2006/wordprocessingDrawing" xmlns:w10="urn:schemas-microsoft-com:office:word" xmlns:w="http://schemas.openxmlformats.org/wordprocessingml/2006/main" xmlns:w14="http://schemas.microsoft.com/office/word/2010/wordml" xmlns:w15="http://schemas.microsoft.com/office/word/2012/wordml" xmlns:w16cid="http://schemas.microsoft.com/office/word/2016/wordml/cid" xmlns:w16se="http://schemas.microsoft.com/office/word/2015/wordml/symex" xmlns:wpg="http://schemas.microsoft.com/office/word/2010/wordprocessingGroup" xmlns:wpi="http://schemas.microsoft.com/office/word/2010/wordprocessingInk" xmlns:wne="http://schemas.microsoft.com/office/word/2006/wordml" xmlns:wps="http://schemas.microsoft.com/office/word/2010/wordprocessingShape" mc:Ignorable="w14 w15 w16se w16cid wp14">
   <w:abstractNum w:abstractNumId="0" w15:restartNumberingAfterBreak="0">
+    <w:nsid w:val="089F7E27"/>
+    <w:multiLevelType w:val="hybridMultilevel"/>
+    <w:tmpl w:val="EA9CE838"/>
+    <w:lvl w:ilvl="0" w:tplc="0C090001">
+      <w:start w:val="1"/>
+      <w:numFmt w:val="bullet"/>
+      <w:lvlText w:val=""/>
+      <w:lvlJc w:val="left"/>
+      <w:pPr>
+        <w:ind w:left="720" w:hanging="360"/>
+      </w:pPr>
+      <w:rPr>
+        <w:rFonts w:ascii="Symbol" w:hAnsi="Symbol" w:hint="default"/>
+      </w:rPr>
+    </w:lvl>
+    <w:lvl w:ilvl="1" w:tplc="0C090003" w:tentative="1">
+      <w:start w:val="1"/>
+      <w:numFmt w:val="bullet"/>
+      <w:lvlText w:val="o"/>
+      <w:lvlJc w:val="left"/>
+      <w:pPr>
+        <w:ind w:left="1440" w:hanging="360"/>
+      </w:pPr>
+      <w:rPr>
+        <w:rFonts w:ascii="Courier New" w:hAnsi="Courier New" w:cs="Courier New" w:hint="default"/>
+      </w:rPr>
+    </w:lvl>
+    <w:lvl w:ilvl="2" w:tplc="0C090005" w:tentative="1">
+      <w:start w:val="1"/>
+      <w:numFmt w:val="bullet"/>
+      <w:lvlText w:val=""/>
+      <w:lvlJc w:val="left"/>
+      <w:pPr>
+        <w:ind w:left="2160" w:hanging="360"/>
+      </w:pPr>
+      <w:rPr>
+        <w:rFonts w:ascii="Wingdings" w:hAnsi="Wingdings" w:hint="default"/>
+      </w:rPr>
+    </w:lvl>
+    <w:lvl w:ilvl="3" w:tplc="0C090001" w:tentative="1">
+      <w:start w:val="1"/>
+      <w:numFmt w:val="bullet"/>
+      <w:lvlText w:val=""/>
+      <w:lvlJc w:val="left"/>
+      <w:pPr>
+        <w:ind w:left="2880" w:hanging="360"/>
+      </w:pPr>
+      <w:rPr>
+        <w:rFonts w:ascii="Symbol" w:hAnsi="Symbol" w:hint="default"/>
+      </w:rPr>
+    </w:lvl>
+    <w:lvl w:ilvl="4" w:tplc="0C090003" w:tentative="1">
+      <w:start w:val="1"/>
+      <w:numFmt w:val="bullet"/>
+      <w:lvlText w:val="o"/>
+      <w:lvlJc w:val="left"/>
+      <w:pPr>
+        <w:ind w:left="3600" w:hanging="360"/>
+      </w:pPr>
+      <w:rPr>
+        <w:rFonts w:ascii="Courier New" w:hAnsi="Courier New" w:cs="Courier New" w:hint="default"/>
+      </w:rPr>
+    </w:lvl>
+    <w:lvl w:ilvl="5" w:tplc="0C090005" w:tentative="1">
+      <w:start w:val="1"/>
+      <w:numFmt w:val="bullet"/>
+      <w:lvlText w:val=""/>
+      <w:lvlJc w:val="left"/>
+      <w:pPr>
+        <w:ind w:left="4320" w:hanging="360"/>
+      </w:pPr>
+      <w:rPr>
+        <w:rFonts w:ascii="Wingdings" w:hAnsi="Wingdings" w:hint="default"/>
+      </w:rPr>
+    </w:lvl>
+    <w:lvl w:ilvl="6" w:tplc="0C090001" w:tentative="1">
+      <w:start w:val="1"/>
+      <w:numFmt w:val="bullet"/>
+      <w:lvlText w:val=""/>
+      <w:lvlJc w:val="left"/>
+      <w:pPr>
+        <w:ind w:left="5040" w:hanging="360"/>
+      </w:pPr>
+      <w:rPr>
+        <w:rFonts w:ascii="Symbol" w:hAnsi="Symbol" w:hint="default"/>
+      </w:rPr>
+    </w:lvl>
+    <w:lvl w:ilvl="7" w:tplc="0C090003" w:tentative="1">
+      <w:start w:val="1"/>
+      <w:numFmt w:val="bullet"/>
+      <w:lvlText w:val="o"/>
+      <w:lvlJc w:val="left"/>
+      <w:pPr>
+        <w:ind w:left="5760" w:hanging="360"/>
+      </w:pPr>
+      <w:rPr>
+        <w:rFonts w:ascii="Courier New" w:hAnsi="Courier New" w:cs="Courier New" w:hint="default"/>
+      </w:rPr>
+    </w:lvl>
+    <w:lvl w:ilvl="8" w:tplc="0C090005" w:tentative="1">
+      <w:start w:val="1"/>
+      <w:numFmt w:val="bullet"/>
+      <w:lvlText w:val=""/>
+      <w:lvlJc w:val="left"/>
+      <w:pPr>
+        <w:ind w:left="6480" w:hanging="360"/>
+      </w:pPr>
+      <w:rPr>
+        <w:rFonts w:ascii="Wingdings" w:hAnsi="Wingdings" w:hint="default"/>
+      </w:rPr>
+    </w:lvl>
+  </w:abstractNum>
+  <w:abstractNum w:abstractNumId="1" w15:restartNumberingAfterBreak="0">
     <w:nsid w:val="0E9A5657"/>
     <w:multiLevelType w:val="multilevel"/>
     <w:tmpl w:val="ECC02AEE"/>
@@ -1312,7 +1575,7 @@
       </w:rPr>
     </w:lvl>
   </w:abstractNum>
-  <w:abstractNum w:abstractNumId="1" w15:restartNumberingAfterBreak="0">
+  <w:abstractNum w:abstractNumId="2" w15:restartNumberingAfterBreak="0">
     <w:nsid w:val="1167547C"/>
     <w:multiLevelType w:val="hybridMultilevel"/>
     <w:tmpl w:val="31142632"/>
@@ -1425,10 +1688,123 @@
       </w:rPr>
     </w:lvl>
   </w:abstractNum>
-  <w:abstractNum w:abstractNumId="2" w15:restartNumberingAfterBreak="0">
+  <w:abstractNum w:abstractNumId="3" w15:restartNumberingAfterBreak="0">
+    <w:nsid w:val="19F33D8B"/>
+    <w:multiLevelType w:val="hybridMultilevel"/>
+    <w:tmpl w:val="6DD29F88"/>
+    <w:lvl w:ilvl="0" w:tplc="0C090001">
+      <w:start w:val="1"/>
+      <w:numFmt w:val="bullet"/>
+      <w:lvlText w:val=""/>
+      <w:lvlJc w:val="left"/>
+      <w:pPr>
+        <w:ind w:left="1440" w:hanging="360"/>
+      </w:pPr>
+      <w:rPr>
+        <w:rFonts w:ascii="Symbol" w:hAnsi="Symbol" w:hint="default"/>
+      </w:rPr>
+    </w:lvl>
+    <w:lvl w:ilvl="1" w:tplc="0C090003" w:tentative="1">
+      <w:start w:val="1"/>
+      <w:numFmt w:val="bullet"/>
+      <w:lvlText w:val="o"/>
+      <w:lvlJc w:val="left"/>
+      <w:pPr>
+        <w:ind w:left="2160" w:hanging="360"/>
+      </w:pPr>
+      <w:rPr>
+        <w:rFonts w:ascii="Courier New" w:hAnsi="Courier New" w:cs="Courier New" w:hint="default"/>
+      </w:rPr>
+    </w:lvl>
+    <w:lvl w:ilvl="2" w:tplc="0C090005" w:tentative="1">
+      <w:start w:val="1"/>
+      <w:numFmt w:val="bullet"/>
+      <w:lvlText w:val=""/>
+      <w:lvlJc w:val="left"/>
+      <w:pPr>
+        <w:ind w:left="2880" w:hanging="360"/>
+      </w:pPr>
+      <w:rPr>
+        <w:rFonts w:ascii="Wingdings" w:hAnsi="Wingdings" w:hint="default"/>
+      </w:rPr>
+    </w:lvl>
+    <w:lvl w:ilvl="3" w:tplc="0C090001" w:tentative="1">
+      <w:start w:val="1"/>
+      <w:numFmt w:val="bullet"/>
+      <w:lvlText w:val=""/>
+      <w:lvlJc w:val="left"/>
+      <w:pPr>
+        <w:ind w:left="3600" w:hanging="360"/>
+      </w:pPr>
+      <w:rPr>
+        <w:rFonts w:ascii="Symbol" w:hAnsi="Symbol" w:hint="default"/>
+      </w:rPr>
+    </w:lvl>
+    <w:lvl w:ilvl="4" w:tplc="0C090003" w:tentative="1">
+      <w:start w:val="1"/>
+      <w:numFmt w:val="bullet"/>
+      <w:lvlText w:val="o"/>
+      <w:lvlJc w:val="left"/>
+      <w:pPr>
+        <w:ind w:left="4320" w:hanging="360"/>
+      </w:pPr>
+      <w:rPr>
+        <w:rFonts w:ascii="Courier New" w:hAnsi="Courier New" w:cs="Courier New" w:hint="default"/>
+      </w:rPr>
+    </w:lvl>
+    <w:lvl w:ilvl="5" w:tplc="0C090005" w:tentative="1">
+      <w:start w:val="1"/>
+      <w:numFmt w:val="bullet"/>
+      <w:lvlText w:val=""/>
+      <w:lvlJc w:val="left"/>
+      <w:pPr>
+        <w:ind w:left="5040" w:hanging="360"/>
+      </w:pPr>
+      <w:rPr>
+        <w:rFonts w:ascii="Wingdings" w:hAnsi="Wingdings" w:hint="default"/>
+      </w:rPr>
+    </w:lvl>
+    <w:lvl w:ilvl="6" w:tplc="0C090001" w:tentative="1">
+      <w:start w:val="1"/>
+      <w:numFmt w:val="bullet"/>
+      <w:lvlText w:val=""/>
+      <w:lvlJc w:val="left"/>
+      <w:pPr>
+        <w:ind w:left="5760" w:hanging="360"/>
+      </w:pPr>
+      <w:rPr>
+        <w:rFonts w:ascii="Symbol" w:hAnsi="Symbol" w:hint="default"/>
+      </w:rPr>
+    </w:lvl>
+    <w:lvl w:ilvl="7" w:tplc="0C090003" w:tentative="1">
+      <w:start w:val="1"/>
+      <w:numFmt w:val="bullet"/>
+      <w:lvlText w:val="o"/>
+      <w:lvlJc w:val="left"/>
+      <w:pPr>
+        <w:ind w:left="6480" w:hanging="360"/>
+      </w:pPr>
+      <w:rPr>
+        <w:rFonts w:ascii="Courier New" w:hAnsi="Courier New" w:cs="Courier New" w:hint="default"/>
+      </w:rPr>
+    </w:lvl>
+    <w:lvl w:ilvl="8" w:tplc="0C090005" w:tentative="1">
+      <w:start w:val="1"/>
+      <w:numFmt w:val="bullet"/>
+      <w:lvlText w:val=""/>
+      <w:lvlJc w:val="left"/>
+      <w:pPr>
+        <w:ind w:left="7200" w:hanging="360"/>
+      </w:pPr>
+      <w:rPr>
+        <w:rFonts w:ascii="Wingdings" w:hAnsi="Wingdings" w:hint="default"/>
+      </w:rPr>
+    </w:lvl>
+  </w:abstractNum>
+  <w:abstractNum w:abstractNumId="4" w15:restartNumberingAfterBreak="0">
     <w:nsid w:val="1C7E4F32"/>
     <w:multiLevelType w:val="hybridMultilevel"/>
-    <w:tmpl w:val="DBAAB3B8"/>
+    <w:tmpl w:val="30F0D64A"/>
     <w:lvl w:ilvl="0" w:tplc="0C090001">
       <w:start w:val="1"/>
       <w:numFmt w:val="bullet"/>
@@ -1538,7 +1914,120 @@
       </w:rPr>
     </w:lvl>
   </w:abstractNum>
-  <w:abstractNum w:abstractNumId="3" w15:restartNumberingAfterBreak="0">
+  <w:abstractNum w:abstractNumId="5" w15:restartNumberingAfterBreak="0">
+    <w:nsid w:val="21A56472"/>
+    <w:multiLevelType w:val="hybridMultilevel"/>
+    <w:tmpl w:val="57ACD052"/>
+    <w:lvl w:ilvl="0" w:tplc="0C090001">
+      <w:start w:val="1"/>
+      <w:numFmt w:val="bullet"/>
+      <w:lvlText w:val=""/>
+      <w:lvlJc w:val="left"/>
+      <w:pPr>
+        <w:ind w:left="1920" w:hanging="360"/>
+      </w:pPr>
+      <w:rPr>
+        <w:rFonts w:ascii="Symbol" w:hAnsi="Symbol" w:hint="default"/>
+      </w:rPr>
+    </w:lvl>
+    <w:lvl w:ilvl="1" w:tplc="0C090003" w:tentative="1">
+      <w:start w:val="1"/>
+      <w:numFmt w:val="bullet"/>
+      <w:lvlText w:val="o"/>
+      <w:lvlJc w:val="left"/>
+      <w:pPr>
+        <w:ind w:left="2640" w:hanging="360"/>
+      </w:pPr>
+      <w:rPr>
+        <w:rFonts w:ascii="Courier New" w:hAnsi="Courier New" w:cs="Courier New" w:hint="default"/>
+      </w:rPr>
+    </w:lvl>
+    <w:lvl w:ilvl="2" w:tplc="0C090005" w:tentative="1">
+      <w:start w:val="1"/>
+      <w:numFmt w:val="bullet"/>
+      <w:lvlText w:val=""/>
+      <w:lvlJc w:val="left"/>
+      <w:pPr>
+        <w:ind w:left="3360" w:hanging="360"/>
+      </w:pPr>
+      <w:rPr>
+        <w:rFonts w:ascii="Wingdings" w:hAnsi="Wingdings" w:hint="default"/>
+      </w:rPr>
+    </w:lvl>
+    <w:lvl w:ilvl="3" w:tplc="0C090001" w:tentative="1">
+      <w:start w:val="1"/>
+      <w:numFmt w:val="bullet"/>
+      <w:lvlText w:val=""/>
+      <w:lvlJc w:val="left"/>
+      <w:pPr>
+        <w:ind w:left="4080" w:hanging="360"/>
+      </w:pPr>
+      <w:rPr>
+        <w:rFonts w:ascii="Symbol" w:hAnsi="Symbol" w:hint="default"/>
+      </w:rPr>
+    </w:lvl>
+    <w:lvl w:ilvl="4" w:tplc="0C090003" w:tentative="1">
+      <w:start w:val="1"/>
+      <w:numFmt w:val="bullet"/>
+      <w:lvlText w:val="o"/>
+      <w:lvlJc w:val="left"/>
+      <w:pPr>
+        <w:ind w:left="4800" w:hanging="360"/>
+      </w:pPr>
+      <w:rPr>
+        <w:rFonts w:ascii="Courier New" w:hAnsi="Courier New" w:cs="Courier New" w:hint="default"/>
+      </w:rPr>
+    </w:lvl>
+    <w:lvl w:ilvl="5" w:tplc="0C090005" w:tentative="1">
+      <w:start w:val="1"/>
+      <w:numFmt w:val="bullet"/>
+      <w:lvlText w:val=""/>
+      <w:lvlJc w:val="left"/>
+      <w:pPr>
+        <w:ind w:left="5520" w:hanging="360"/>
+      </w:pPr>
+      <w:rPr>
+        <w:rFonts w:ascii="Wingdings" w:hAnsi="Wingdings" w:hint="default"/>
+      </w:rPr>
+    </w:lvl>
+    <w:lvl w:ilvl="6" w:tplc="0C090001" w:tentative="1">
+      <w:start w:val="1"/>
+      <w:numFmt w:val="bullet"/>
+      <w:lvlText w:val=""/>
+      <w:lvlJc w:val="left"/>
+      <w:pPr>
+        <w:ind w:left="6240" w:hanging="360"/>
+      </w:pPr>
+      <w:rPr>
+        <w:rFonts w:ascii="Symbol" w:hAnsi="Symbol" w:hint="default"/>
+      </w:rPr>
+    </w:lvl>
+    <w:lvl w:ilvl="7" w:tplc="0C090003" w:tentative="1">
+      <w:start w:val="1"/>
+      <w:numFmt w:val="bullet"/>
+      <w:lvlText w:val="o"/>
+      <w:lvlJc w:val="left"/>
+      <w:pPr>
+        <w:ind w:left="6960" w:hanging="360"/>
+      </w:pPr>
+      <w:rPr>
+        <w:rFonts w:ascii="Courier New" w:hAnsi="Courier New" w:cs="Courier New" w:hint="default"/>
+      </w:rPr>
+    </w:lvl>
+    <w:lvl w:ilvl="8" w:tplc="0C090005" w:tentative="1">
+      <w:start w:val="1"/>
+      <w:numFmt w:val="bullet"/>
+      <w:lvlText w:val=""/>
+      <w:lvlJc w:val="left"/>
+      <w:pPr>
+        <w:ind w:left="7680" w:hanging="360"/>
+      </w:pPr>
+      <w:rPr>
+        <w:rFonts w:ascii="Wingdings" w:hAnsi="Wingdings" w:hint="default"/>
+      </w:rPr>
+    </w:lvl>
+  </w:abstractNum>
+  <w:abstractNum w:abstractNumId="6" w15:restartNumberingAfterBreak="0">
     <w:nsid w:val="2DE60949"/>
     <w:multiLevelType w:val="hybridMultilevel"/>
     <w:tmpl w:val="C5F612DA"/>
@@ -1651,17 +2140,142 @@
       </w:rPr>
     </w:lvl>
   </w:abstractNum>
+  <w:abstractNum w:abstractNumId="7" w15:restartNumberingAfterBreak="0">
+    <w:nsid w:val="37142B96"/>
+    <w:multiLevelType w:val="hybridMultilevel"/>
+    <w:tmpl w:val="A920C860"/>
+    <w:lvl w:ilvl="0" w:tplc="0C090001">
+      <w:start w:val="1"/>
+      <w:numFmt w:val="bullet"/>
+      <w:lvlText w:val=""/>
+      <w:lvlJc w:val="left"/>
+      <w:pPr>
+        <w:ind w:left="1440" w:hanging="360"/>
+      </w:pPr>
+      <w:rPr>
+        <w:rFonts w:ascii="Symbol" w:hAnsi="Symbol" w:hint="default"/>
+      </w:rPr>
+    </w:lvl>
+    <w:lvl w:ilvl="1" w:tplc="0C090003" w:tentative="1">
+      <w:start w:val="1"/>
+      <w:numFmt w:val="bullet"/>
+      <w:lvlText w:val="o"/>
+      <w:lvlJc w:val="left"/>
+      <w:pPr>
+        <w:ind w:left="2160" w:hanging="360"/>
+      </w:pPr>
+      <w:rPr>
+        <w:rFonts w:ascii="Courier New" w:hAnsi="Courier New" w:cs="Courier New" w:hint="default"/>
+      </w:rPr>
+    </w:lvl>
+    <w:lvl w:ilvl="2" w:tplc="0C090005" w:tentative="1">
+      <w:start w:val="1"/>
+      <w:numFmt w:val="bullet"/>
+      <w:lvlText w:val=""/>
+      <w:lvlJc w:val="left"/>
+      <w:pPr>
+        <w:ind w:left="2880" w:hanging="360"/>
+      </w:pPr>
+      <w:rPr>
+        <w:rFonts w:ascii="Wingdings" w:hAnsi="Wingdings" w:hint="default"/>
+      </w:rPr>
+    </w:lvl>
+    <w:lvl w:ilvl="3" w:tplc="0C090001" w:tentative="1">
+      <w:start w:val="1"/>
+      <w:numFmt w:val="bullet"/>
+      <w:lvlText w:val=""/>
+      <w:lvlJc w:val="left"/>
+      <w:pPr>
+        <w:ind w:left="3600" w:hanging="360"/>
+      </w:pPr>
+      <w:rPr>
+        <w:rFonts w:ascii="Symbol" w:hAnsi="Symbol" w:hint="default"/>
+      </w:rPr>
+    </w:lvl>
+    <w:lvl w:ilvl="4" w:tplc="0C090003" w:tentative="1">
+      <w:start w:val="1"/>
+      <w:numFmt w:val="bullet"/>
+      <w:lvlText w:val="o"/>
+      <w:lvlJc w:val="left"/>
+      <w:pPr>
+        <w:ind w:left="4320" w:hanging="360"/>
+      </w:pPr>
+      <w:rPr>
+        <w:rFonts w:ascii="Courier New" w:hAnsi="Courier New" w:cs="Courier New" w:hint="default"/>
+      </w:rPr>
+    </w:lvl>
+    <w:lvl w:ilvl="5" w:tplc="0C090005" w:tentative="1">
+      <w:start w:val="1"/>
+      <w:numFmt w:val="bullet"/>
+      <w:lvlText w:val=""/>
+      <w:lvlJc w:val="left"/>
+      <w:pPr>
+        <w:ind w:left="5040" w:hanging="360"/>
+      </w:pPr>
+      <w:rPr>
+        <w:rFonts w:ascii="Wingdings" w:hAnsi="Wingdings" w:hint="default"/>
+      </w:rPr>
+    </w:lvl>
+    <w:lvl w:ilvl="6" w:tplc="0C090001" w:tentative="1">
+      <w:start w:val="1"/>
+      <w:numFmt w:val="bullet"/>
+      <w:lvlText w:val=""/>
+      <w:lvlJc w:val="left"/>
+      <w:pPr>
+        <w:ind w:left="5760" w:hanging="360"/>
+      </w:pPr>
+      <w:rPr>
+        <w:rFonts w:ascii="Symbol" w:hAnsi="Symbol" w:hint="default"/>
+      </w:rPr>
+    </w:lvl>
+    <w:lvl w:ilvl="7" w:tplc="0C090003" w:tentative="1">
+      <w:start w:val="1"/>
+      <w:numFmt w:val="bullet"/>
+      <w:lvlText w:val="o"/>
+      <w:lvlJc w:val="left"/>
+      <w:pPr>
+        <w:ind w:left="6480" w:hanging="360"/>
+      </w:pPr>
+      <w:rPr>
+        <w:rFonts w:ascii="Courier New" w:hAnsi="Courier New" w:cs="Courier New" w:hint="default"/>
+      </w:rPr>
+    </w:lvl>
+    <w:lvl w:ilvl="8" w:tplc="0C090005" w:tentative="1">
+      <w:start w:val="1"/>
+      <w:numFmt w:val="bullet"/>
+      <w:lvlText w:val=""/>
+      <w:lvlJc w:val="left"/>
+      <w:pPr>
+        <w:ind w:left="7200" w:hanging="360"/>
+      </w:pPr>
+      <w:rPr>
+        <w:rFonts w:ascii="Wingdings" w:hAnsi="Wingdings" w:hint="default"/>
+      </w:rPr>
+    </w:lvl>
+  </w:abstractNum>
   <w:num w:numId="1">
+    <w:abstractNumId w:val="1"/>
+  </w:num>
+  <w:num w:numId="2">
+    <w:abstractNumId w:val="4"/>
+  </w:num>
+  <w:num w:numId="3">
+    <w:abstractNumId w:val="6"/>
+  </w:num>
+  <w:num w:numId="4">
+    <w:abstractNumId w:val="2"/>
+  </w:num>
+  <w:num w:numId="5">
+    <w:abstractNumId w:val="5"/>
+  </w:num>
+  <w:num w:numId="6">
     <w:abstractNumId w:val="0"/>
   </w:num>
-  <w:num w:numId="2">
-    <w:abstractNumId w:val="2"/>
+  <w:num w:numId="7">
+    <w:abstractNumId w:val="7"/>
   </w:num>
-  <w:num w:numId="3">
+  <w:num w:numId="8">
     <w:abstractNumId w:val="3"/>
-  </w:num>
-  <w:num w:numId="4">
-    <w:abstractNumId w:val="1"/>
   </w:num>
 </w:numbering>
 </file>

</xml_diff>

<commit_message>
Updated AI diagrams, begun creating level map.
</commit_message>
<xml_diff>
--- a/Documentation/Logan Ryan - Technical Design Document Template.docx
+++ b/Documentation/Logan Ryan - Technical Design Document Template.docx
@@ -259,11 +259,9 @@
         <w:pStyle w:val="ListParagraph"/>
         <w:ind w:left="1200"/>
       </w:pPr>
-      <w:proofErr w:type="spellStart"/>
       <w:r>
         <w:t>Raylib</w:t>
       </w:r>
-      <w:proofErr w:type="spellEnd"/>
     </w:p>
     <w:p>
       <w:pPr>
@@ -489,8 +487,6 @@
       <w:r>
         <w:t>Wander</w:t>
       </w:r>
-      <w:bookmarkStart w:id="3" w:name="_GoBack"/>
-      <w:bookmarkEnd w:id="3"/>
     </w:p>
     <w:p>
       <w:pPr>
@@ -872,6 +868,90 @@
     </w:p>
     <w:p>
       <w:pPr>
+        <w:pStyle w:val="Heading2"/>
+        <w:numPr>
+          <w:ilvl w:val="1"/>
+          <w:numId w:val="1"/>
+        </w:numPr>
+      </w:pPr>
+      <w:r>
+        <w:t>Wander</w:t>
+      </w:r>
+    </w:p>
+    <w:p>
+      <w:pPr>
+        <w:pStyle w:val="Heading2"/>
+        <w:numPr>
+          <w:ilvl w:val="1"/>
+          <w:numId w:val="1"/>
+        </w:numPr>
+      </w:pPr>
+      <w:r>
+        <w:t>Seek Chaos Emerald</w:t>
+      </w:r>
+    </w:p>
+    <w:p>
+      <w:pPr>
+        <w:pStyle w:val="Heading2"/>
+        <w:numPr>
+          <w:ilvl w:val="1"/>
+          <w:numId w:val="1"/>
+        </w:numPr>
+      </w:pPr>
+      <w:r>
+        <w:t>Seek Health pack</w:t>
+      </w:r>
+    </w:p>
+    <w:p>
+      <w:pPr>
+        <w:pStyle w:val="Heading2"/>
+        <w:numPr>
+          <w:ilvl w:val="1"/>
+          <w:numId w:val="1"/>
+        </w:numPr>
+      </w:pPr>
+      <w:r>
+        <w:t>Seek Master Emerald</w:t>
+      </w:r>
+    </w:p>
+    <w:p>
+      <w:pPr>
+        <w:pStyle w:val="Heading2"/>
+        <w:numPr>
+          <w:ilvl w:val="1"/>
+          <w:numId w:val="1"/>
+        </w:numPr>
+      </w:pPr>
+      <w:r>
+        <w:t>Stun</w:t>
+      </w:r>
+    </w:p>
+    <w:p>
+      <w:pPr>
+        <w:pStyle w:val="Heading2"/>
+        <w:numPr>
+          <w:ilvl w:val="1"/>
+          <w:numId w:val="1"/>
+        </w:numPr>
+      </w:pPr>
+      <w:r>
+        <w:t>Attack</w:t>
+      </w:r>
+    </w:p>
+    <w:p>
+      <w:pPr>
+        <w:pStyle w:val="Heading2"/>
+        <w:numPr>
+          <w:ilvl w:val="1"/>
+          <w:numId w:val="1"/>
+        </w:numPr>
+      </w:pPr>
+      <w:r>
+        <w:t>Flee</w:t>
+      </w:r>
+    </w:p>
+    <w:p>
+      <w:pPr>
         <w:pStyle w:val="Heading1"/>
         <w:numPr>
           <w:ilvl w:val="0"/>
@@ -887,15 +967,7 @@
         <w:ind w:firstLine="480"/>
       </w:pPr>
       <w:r>
-        <w:t xml:space="preserve">I will be using </w:t>
-      </w:r>
-      <w:proofErr w:type="spellStart"/>
-      <w:r>
-        <w:t>Raylib’s</w:t>
-      </w:r>
-      <w:proofErr w:type="spellEnd"/>
-      <w:r>
-        <w:t xml:space="preserve"> collision methods to prevent the player and AI from going off the map.</w:t>
+        <w:t>I will be using Raylib’s collision methods to prevent the player and AI from going off the map.</w:t>
       </w:r>
     </w:p>
     <w:p>
@@ -907,6 +979,7 @@
         </w:numPr>
       </w:pPr>
       <w:r>
+        <w:lastRenderedPageBreak/>
         <w:t>Items</w:t>
       </w:r>
     </w:p>
@@ -1078,7 +1151,6 @@
         </w:numPr>
       </w:pPr>
       <w:r>
-        <w:lastRenderedPageBreak/>
         <w:t>Game Flow</w:t>
       </w:r>
     </w:p>
@@ -1106,23 +1178,10 @@
         <w:ind w:left="1200"/>
       </w:pPr>
       <w:r>
-        <w:t>The map will be loaded from a .</w:t>
-      </w:r>
-      <w:proofErr w:type="spellStart"/>
-      <w:r>
-        <w:t>png</w:t>
-      </w:r>
-      <w:proofErr w:type="spellEnd"/>
-      <w:r>
-        <w:t xml:space="preserve"> file. The borders will be created from </w:t>
-      </w:r>
-      <w:proofErr w:type="spellStart"/>
-      <w:r>
-        <w:t>Raylib’s</w:t>
-      </w:r>
-      <w:proofErr w:type="spellEnd"/>
-      <w:r>
-        <w:t xml:space="preserve"> </w:t>
+        <w:t>The map will be loaded from a .png</w:t>
+      </w:r>
+      <w:r>
+        <w:t xml:space="preserve"> file. The borders will be created from Raylib’s </w:t>
       </w:r>
       <w:r>
         <w:t>rectangle,</w:t>
@@ -2309,7 +2368,7 @@
       </w:pPr>
     </w:pPrDefault>
   </w:docDefaults>
-  <w:latentStyles w:defLockedState="0" w:defUIPriority="99" w:defSemiHidden="0" w:defUnhideWhenUsed="0" w:defQFormat="0" w:count="375">
+  <w:latentStyles w:defLockedState="0" w:defUIPriority="99" w:defSemiHidden="0" w:defUnhideWhenUsed="0" w:defQFormat="0" w:count="376">
     <w:lsdException w:name="Normal" w:uiPriority="0" w:qFormat="1"/>
     <w:lsdException w:name="heading 1" w:uiPriority="9" w:qFormat="1"/>
     <w:lsdException w:name="heading 2" w:semiHidden="1" w:uiPriority="9" w:unhideWhenUsed="1" w:qFormat="1"/>
@@ -2415,7 +2474,6 @@
     <w:lsdException w:name="HTML Sample" w:semiHidden="1" w:unhideWhenUsed="1"/>
     <w:lsdException w:name="HTML Typewriter" w:semiHidden="1" w:unhideWhenUsed="1"/>
     <w:lsdException w:name="HTML Variable" w:semiHidden="1" w:unhideWhenUsed="1"/>
-    <w:lsdException w:name="Normal Table" w:semiHidden="1" w:unhideWhenUsed="1"/>
     <w:lsdException w:name="annotation subject" w:semiHidden="1" w:unhideWhenUsed="1"/>
     <w:lsdException w:name="No List" w:semiHidden="1" w:unhideWhenUsed="1"/>
     <w:lsdException w:name="Outline List 1" w:semiHidden="1" w:unhideWhenUsed="1"/>
@@ -2462,10 +2520,8 @@
     <w:lsdException w:name="Table Subtle 2" w:semiHidden="1" w:unhideWhenUsed="1"/>
     <w:lsdException w:name="Table Web 1" w:semiHidden="1" w:unhideWhenUsed="1"/>
     <w:lsdException w:name="Table Web 2" w:semiHidden="1" w:unhideWhenUsed="1"/>
-    <w:lsdException w:name="Table Web 3" w:semiHidden="1" w:unhideWhenUsed="1"/>
     <w:lsdException w:name="Balloon Text" w:semiHidden="1" w:unhideWhenUsed="1"/>
     <w:lsdException w:name="Table Grid" w:uiPriority="39"/>
-    <w:lsdException w:name="Table Theme" w:semiHidden="1" w:unhideWhenUsed="1"/>
     <w:lsdException w:name="Placeholder Text" w:semiHidden="1"/>
     <w:lsdException w:name="No Spacing" w:uiPriority="1" w:qFormat="1"/>
     <w:lsdException w:name="Light Shading" w:uiPriority="60"/>
@@ -2685,6 +2741,7 @@
     <w:lsdException w:name="Smart Hyperlink" w:semiHidden="1" w:unhideWhenUsed="1"/>
     <w:lsdException w:name="Hashtag" w:semiHidden="1" w:unhideWhenUsed="1"/>
     <w:lsdException w:name="Unresolved Mention" w:semiHidden="1" w:unhideWhenUsed="1"/>
+    <w:lsdException w:name="Smart Link" w:semiHidden="1" w:unhideWhenUsed="1"/>
   </w:latentStyles>
   <w:style w:type="paragraph" w:default="1" w:styleId="Normal">
     <w:name w:val="Normal"/>

</xml_diff>

<commit_message>
Added transtition from play state to victory or defeat state.
</commit_message>
<xml_diff>
--- a/Documentation/Logan Ryan - Technical Design Document Template.docx
+++ b/Documentation/Logan Ryan - Technical Design Document Template.docx
@@ -175,6 +175,68 @@
           </w:p>
         </w:tc>
       </w:tr>
+      <w:tr>
+        <w:tc>
+          <w:tcPr>
+            <w:tcW w:w="1276" w:type="dxa"/>
+            <w:tcBorders>
+              <w:top w:val="single" w:sz="4" w:space="0" w:color="000000"/>
+              <w:left w:val="single" w:sz="4" w:space="0" w:color="000000"/>
+              <w:bottom w:val="single" w:sz="4" w:space="0" w:color="000000"/>
+              <w:right w:val="single" w:sz="4" w:space="0" w:color="000000"/>
+            </w:tcBorders>
+          </w:tcPr>
+          <w:p>
+            <w:pPr>
+              <w:pStyle w:val="NoSpacing"/>
+              <w:spacing w:line="276" w:lineRule="auto"/>
+            </w:pPr>
+            <w:r>
+              <w:t>1.1</w:t>
+            </w:r>
+          </w:p>
+        </w:tc>
+        <w:tc>
+          <w:tcPr>
+            <w:tcW w:w="2906" w:type="dxa"/>
+            <w:tcBorders>
+              <w:top w:val="single" w:sz="4" w:space="0" w:color="000000"/>
+              <w:left w:val="single" w:sz="4" w:space="0" w:color="000000"/>
+              <w:bottom w:val="single" w:sz="4" w:space="0" w:color="000000"/>
+              <w:right w:val="single" w:sz="4" w:space="0" w:color="000000"/>
+            </w:tcBorders>
+          </w:tcPr>
+          <w:p>
+            <w:pPr>
+              <w:pStyle w:val="NoSpacing"/>
+              <w:spacing w:line="276" w:lineRule="auto"/>
+            </w:pPr>
+            <w:r>
+              <w:t>Added diagrams of AI Behaviour</w:t>
+            </w:r>
+          </w:p>
+        </w:tc>
+        <w:tc>
+          <w:tcPr>
+            <w:tcW w:w="2906" w:type="dxa"/>
+            <w:tcBorders>
+              <w:top w:val="single" w:sz="4" w:space="0" w:color="000000"/>
+              <w:left w:val="single" w:sz="4" w:space="0" w:color="000000"/>
+              <w:bottom w:val="single" w:sz="4" w:space="0" w:color="000000"/>
+              <w:right w:val="single" w:sz="4" w:space="0" w:color="000000"/>
+            </w:tcBorders>
+          </w:tcPr>
+          <w:p>
+            <w:pPr>
+              <w:pStyle w:val="NoSpacing"/>
+              <w:spacing w:line="276" w:lineRule="auto"/>
+            </w:pPr>
+            <w:r>
+              <w:t>19/08/20</w:t>
+            </w:r>
+          </w:p>
+        </w:tc>
+      </w:tr>
     </w:tbl>
     <w:p>
       <w:pPr>
@@ -197,7 +259,16 @@
         </w:numPr>
       </w:pPr>
       <w:r>
-        <w:t>Game Engine</w:t>
+        <w:t>IDE</w:t>
+      </w:r>
+    </w:p>
+    <w:p>
+      <w:pPr>
+        <w:pStyle w:val="ListParagraph"/>
+        <w:ind w:left="1200"/>
+      </w:pPr>
+      <w:r>
+        <w:t>Visual Studio</w:t>
       </w:r>
     </w:p>
     <w:p>
@@ -209,7 +280,7 @@
         </w:numPr>
       </w:pPr>
       <w:r>
-        <w:t>IDE</w:t>
+        <w:t>Source Control</w:t>
       </w:r>
     </w:p>
     <w:p>
@@ -218,7 +289,7 @@
         <w:ind w:left="1200"/>
       </w:pPr>
       <w:r>
-        <w:t>Visual Studio</w:t>
+        <w:t>Git</w:t>
       </w:r>
     </w:p>
     <w:p>
@@ -230,7 +301,7 @@
         </w:numPr>
       </w:pPr>
       <w:r>
-        <w:t>Source Control procedures</w:t>
+        <w:t>Third Party Libraries</w:t>
       </w:r>
     </w:p>
     <w:p>
@@ -238,8 +309,49 @@
         <w:pStyle w:val="ListParagraph"/>
         <w:ind w:left="1200"/>
       </w:pPr>
-      <w:r>
-        <w:t>Git</w:t>
+      <w:proofErr w:type="spellStart"/>
+      <w:r>
+        <w:t>Raylib</w:t>
+      </w:r>
+      <w:proofErr w:type="spellEnd"/>
+    </w:p>
+    <w:p>
+      <w:pPr>
+        <w:pStyle w:val="Heading2"/>
+        <w:ind w:firstLine="720"/>
+      </w:pPr>
+      <w:r>
+        <w:t>2.</w:t>
+      </w:r>
+      <w:r>
+        <w:t>4</w:t>
+      </w:r>
+      <w:r>
+        <w:t xml:space="preserve"> Other Software</w:t>
+      </w:r>
+    </w:p>
+    <w:p>
+      <w:pPr>
+        <w:pStyle w:val="ListParagraph"/>
+        <w:ind w:left="1200"/>
+      </w:pPr>
+      <w:r>
+        <w:t>Tile</w:t>
+      </w:r>
+      <w:r>
+        <w:t>d</w:t>
+      </w:r>
+    </w:p>
+    <w:p>
+      <w:pPr>
+        <w:pStyle w:val="Heading1"/>
+        <w:numPr>
+          <w:ilvl w:val="0"/>
+          <w:numId w:val="1"/>
+        </w:numPr>
+      </w:pPr>
+      <w:r>
+        <w:t>Game Overview</w:t>
       </w:r>
     </w:p>
     <w:p>
@@ -251,7 +363,427 @@
         </w:numPr>
       </w:pPr>
       <w:r>
-        <w:t>Third Party Libraries</w:t>
+        <w:t>Technical Goals</w:t>
+      </w:r>
+    </w:p>
+    <w:p>
+      <w:pPr>
+        <w:pStyle w:val="ListParagraph"/>
+        <w:numPr>
+          <w:ilvl w:val="0"/>
+          <w:numId w:val="2"/>
+        </w:numPr>
+      </w:pPr>
+      <w:r>
+        <w:t>60 FPS</w:t>
+      </w:r>
+    </w:p>
+    <w:p>
+      <w:pPr>
+        <w:pStyle w:val="ListParagraph"/>
+        <w:numPr>
+          <w:ilvl w:val="0"/>
+          <w:numId w:val="2"/>
+        </w:numPr>
+      </w:pPr>
+      <w:r>
+        <w:t>Challenging AI</w:t>
+      </w:r>
+    </w:p>
+    <w:p>
+      <w:pPr>
+        <w:pStyle w:val="ListParagraph"/>
+        <w:numPr>
+          <w:ilvl w:val="1"/>
+          <w:numId w:val="2"/>
+        </w:numPr>
+      </w:pPr>
+      <w:r>
+        <w:t>Attack the moment it sees the player</w:t>
+      </w:r>
+    </w:p>
+    <w:p>
+      <w:pPr>
+        <w:pStyle w:val="ListParagraph"/>
+        <w:numPr>
+          <w:ilvl w:val="1"/>
+          <w:numId w:val="2"/>
+        </w:numPr>
+      </w:pPr>
+      <w:r>
+        <w:t>Flee if sees the player</w:t>
+      </w:r>
+    </w:p>
+    <w:p>
+      <w:pPr>
+        <w:pStyle w:val="ListParagraph"/>
+        <w:numPr>
+          <w:ilvl w:val="0"/>
+          <w:numId w:val="2"/>
+        </w:numPr>
+      </w:pPr>
+      <w:r>
+        <w:t>Complicated map</w:t>
+      </w:r>
+    </w:p>
+    <w:p>
+      <w:pPr>
+        <w:pStyle w:val="ListParagraph"/>
+        <w:numPr>
+          <w:ilvl w:val="1"/>
+          <w:numId w:val="2"/>
+        </w:numPr>
+      </w:pPr>
+      <w:r>
+        <w:t>Rooms look similar</w:t>
+      </w:r>
+    </w:p>
+    <w:p>
+      <w:pPr>
+        <w:pStyle w:val="ListParagraph"/>
+        <w:numPr>
+          <w:ilvl w:val="1"/>
+          <w:numId w:val="2"/>
+        </w:numPr>
+      </w:pPr>
+      <w:r>
+        <w:t>Doors are hard to see because the player is moving to fast</w:t>
+      </w:r>
+      <w:bookmarkStart w:id="3" w:name="_GoBack"/>
+      <w:bookmarkEnd w:id="3"/>
+    </w:p>
+    <w:p>
+      <w:pPr>
+        <w:pStyle w:val="Heading2"/>
+        <w:numPr>
+          <w:ilvl w:val="1"/>
+          <w:numId w:val="1"/>
+        </w:numPr>
+      </w:pPr>
+      <w:r>
+        <w:t>Game Objects and Logic</w:t>
+      </w:r>
+    </w:p>
+    <w:p>
+      <w:pPr>
+        <w:pStyle w:val="ListParagraph"/>
+        <w:numPr>
+          <w:ilvl w:val="0"/>
+          <w:numId w:val="3"/>
+        </w:numPr>
+      </w:pPr>
+      <w:r>
+        <w:t xml:space="preserve">Sonic </w:t>
+      </w:r>
+      <w:r>
+        <w:t>t</w:t>
+      </w:r>
+      <w:r>
+        <w:t>he Hedgehog</w:t>
+      </w:r>
+    </w:p>
+    <w:p>
+      <w:pPr>
+        <w:pStyle w:val="ListParagraph"/>
+        <w:numPr>
+          <w:ilvl w:val="1"/>
+          <w:numId w:val="3"/>
+        </w:numPr>
+      </w:pPr>
+      <w:r>
+        <w:t>Behaviour:</w:t>
+      </w:r>
+    </w:p>
+    <w:p>
+      <w:pPr>
+        <w:pStyle w:val="ListParagraph"/>
+        <w:numPr>
+          <w:ilvl w:val="2"/>
+          <w:numId w:val="3"/>
+        </w:numPr>
+      </w:pPr>
+      <w:r>
+        <w:t xml:space="preserve">Keyboard </w:t>
+      </w:r>
+    </w:p>
+    <w:p>
+      <w:pPr>
+        <w:pStyle w:val="ListParagraph"/>
+        <w:numPr>
+          <w:ilvl w:val="2"/>
+          <w:numId w:val="3"/>
+        </w:numPr>
+      </w:pPr>
+      <w:r>
+        <w:t>Stun</w:t>
+      </w:r>
+    </w:p>
+    <w:p>
+      <w:pPr>
+        <w:pStyle w:val="ListParagraph"/>
+        <w:numPr>
+          <w:ilvl w:val="2"/>
+          <w:numId w:val="3"/>
+        </w:numPr>
+      </w:pPr>
+      <w:r>
+        <w:t>Attack</w:t>
+      </w:r>
+    </w:p>
+    <w:p>
+      <w:pPr>
+        <w:pStyle w:val="ListParagraph"/>
+        <w:numPr>
+          <w:ilvl w:val="1"/>
+          <w:numId w:val="3"/>
+        </w:numPr>
+      </w:pPr>
+      <w:r>
+        <w:t>Purpose:</w:t>
+      </w:r>
+    </w:p>
+    <w:p>
+      <w:pPr>
+        <w:pStyle w:val="ListParagraph"/>
+        <w:numPr>
+          <w:ilvl w:val="2"/>
+          <w:numId w:val="3"/>
+        </w:numPr>
+      </w:pPr>
+      <w:r>
+        <w:t>The players character</w:t>
+      </w:r>
+    </w:p>
+    <w:p>
+      <w:pPr>
+        <w:pStyle w:val="ListParagraph"/>
+        <w:numPr>
+          <w:ilvl w:val="0"/>
+          <w:numId w:val="3"/>
+        </w:numPr>
+      </w:pPr>
+      <w:r>
+        <w:t xml:space="preserve">Shadow </w:t>
+      </w:r>
+      <w:r>
+        <w:t>the</w:t>
+      </w:r>
+      <w:r>
+        <w:t xml:space="preserve"> Hedgehog</w:t>
+      </w:r>
+    </w:p>
+    <w:p>
+      <w:pPr>
+        <w:pStyle w:val="ListParagraph"/>
+        <w:numPr>
+          <w:ilvl w:val="1"/>
+          <w:numId w:val="3"/>
+        </w:numPr>
+      </w:pPr>
+      <w:r>
+        <w:t>Behaviour:</w:t>
+      </w:r>
+    </w:p>
+    <w:p>
+      <w:pPr>
+        <w:pStyle w:val="ListParagraph"/>
+        <w:numPr>
+          <w:ilvl w:val="2"/>
+          <w:numId w:val="3"/>
+        </w:numPr>
+      </w:pPr>
+      <w:r>
+        <w:t>Wander</w:t>
+      </w:r>
+    </w:p>
+    <w:p>
+      <w:pPr>
+        <w:pStyle w:val="ListParagraph"/>
+        <w:numPr>
+          <w:ilvl w:val="2"/>
+          <w:numId w:val="3"/>
+        </w:numPr>
+      </w:pPr>
+      <w:r>
+        <w:t xml:space="preserve">Seek </w:t>
+      </w:r>
+      <w:r>
+        <w:t>Chaos Emerald</w:t>
+      </w:r>
+    </w:p>
+    <w:p>
+      <w:pPr>
+        <w:pStyle w:val="ListParagraph"/>
+        <w:numPr>
+          <w:ilvl w:val="2"/>
+          <w:numId w:val="3"/>
+        </w:numPr>
+      </w:pPr>
+      <w:r>
+        <w:t>Seek Health Pack</w:t>
+      </w:r>
+    </w:p>
+    <w:p>
+      <w:pPr>
+        <w:pStyle w:val="ListParagraph"/>
+        <w:numPr>
+          <w:ilvl w:val="2"/>
+          <w:numId w:val="3"/>
+        </w:numPr>
+      </w:pPr>
+      <w:r>
+        <w:t>Seek Master Emerald</w:t>
+      </w:r>
+    </w:p>
+    <w:p>
+      <w:pPr>
+        <w:pStyle w:val="ListParagraph"/>
+        <w:numPr>
+          <w:ilvl w:val="2"/>
+          <w:numId w:val="3"/>
+        </w:numPr>
+      </w:pPr>
+      <w:r>
+        <w:lastRenderedPageBreak/>
+        <w:t>Stun</w:t>
+      </w:r>
+    </w:p>
+    <w:p>
+      <w:pPr>
+        <w:pStyle w:val="ListParagraph"/>
+        <w:numPr>
+          <w:ilvl w:val="2"/>
+          <w:numId w:val="3"/>
+        </w:numPr>
+      </w:pPr>
+      <w:r>
+        <w:t>Attack</w:t>
+      </w:r>
+    </w:p>
+    <w:p>
+      <w:pPr>
+        <w:pStyle w:val="ListParagraph"/>
+        <w:numPr>
+          <w:ilvl w:val="2"/>
+          <w:numId w:val="3"/>
+        </w:numPr>
+      </w:pPr>
+      <w:r>
+        <w:t>Flee</w:t>
+      </w:r>
+    </w:p>
+    <w:p>
+      <w:pPr>
+        <w:pStyle w:val="ListParagraph"/>
+        <w:numPr>
+          <w:ilvl w:val="1"/>
+          <w:numId w:val="3"/>
+        </w:numPr>
+      </w:pPr>
+      <w:r>
+        <w:t>Purpose:</w:t>
+      </w:r>
+    </w:p>
+    <w:p>
+      <w:pPr>
+        <w:pStyle w:val="ListParagraph"/>
+        <w:numPr>
+          <w:ilvl w:val="2"/>
+          <w:numId w:val="3"/>
+        </w:numPr>
+      </w:pPr>
+      <w:r>
+        <w:t>Opponent</w:t>
+      </w:r>
+    </w:p>
+    <w:p>
+      <w:pPr>
+        <w:pStyle w:val="ListParagraph"/>
+        <w:numPr>
+          <w:ilvl w:val="0"/>
+          <w:numId w:val="3"/>
+        </w:numPr>
+      </w:pPr>
+      <w:r>
+        <w:t>Chaos Emeralds</w:t>
+      </w:r>
+    </w:p>
+    <w:p>
+      <w:pPr>
+        <w:pStyle w:val="ListParagraph"/>
+        <w:numPr>
+          <w:ilvl w:val="1"/>
+          <w:numId w:val="3"/>
+        </w:numPr>
+      </w:pPr>
+      <w:r>
+        <w:t>Purpose:</w:t>
+      </w:r>
+    </w:p>
+    <w:p>
+      <w:pPr>
+        <w:pStyle w:val="ListParagraph"/>
+        <w:numPr>
+          <w:ilvl w:val="2"/>
+          <w:numId w:val="3"/>
+        </w:numPr>
+      </w:pPr>
+      <w:r>
+        <w:t>Main collectable item in the game</w:t>
+      </w:r>
+    </w:p>
+    <w:p>
+      <w:pPr>
+        <w:pStyle w:val="ListParagraph"/>
+        <w:numPr>
+          <w:ilvl w:val="0"/>
+          <w:numId w:val="3"/>
+        </w:numPr>
+      </w:pPr>
+      <w:r>
+        <w:t>Master Emerald</w:t>
+      </w:r>
+    </w:p>
+    <w:p>
+      <w:pPr>
+        <w:pStyle w:val="ListParagraph"/>
+        <w:numPr>
+          <w:ilvl w:val="1"/>
+          <w:numId w:val="3"/>
+        </w:numPr>
+      </w:pPr>
+      <w:r>
+        <w:t>Purpose:</w:t>
+      </w:r>
+    </w:p>
+    <w:p>
+      <w:pPr>
+        <w:pStyle w:val="ListParagraph"/>
+        <w:numPr>
+          <w:ilvl w:val="2"/>
+          <w:numId w:val="3"/>
+        </w:numPr>
+      </w:pPr>
+      <w:r>
+        <w:t>Finish</w:t>
+      </w:r>
+      <w:r>
+        <w:t>ing</w:t>
+      </w:r>
+      <w:r>
+        <w:t xml:space="preserve"> point for the game</w:t>
+      </w:r>
+    </w:p>
+    <w:p>
+      <w:pPr>
+        <w:pStyle w:val="Heading2"/>
+        <w:numPr>
+          <w:ilvl w:val="1"/>
+          <w:numId w:val="1"/>
+        </w:numPr>
+      </w:pPr>
+      <w:r>
+        <w:t>Game Flow</w:t>
       </w:r>
     </w:p>
     <w:p>
@@ -260,28 +792,28 @@
         <w:ind w:left="1200"/>
       </w:pPr>
       <w:r>
-        <w:t>Raylib</w:t>
-      </w:r>
-    </w:p>
-    <w:p>
-      <w:pPr>
-        <w:pStyle w:val="Heading2"/>
-        <w:ind w:firstLine="720"/>
-      </w:pPr>
-      <w:r>
-        <w:t>2.5 Other Software</w:t>
-      </w:r>
-    </w:p>
-    <w:p>
-      <w:pPr>
-        <w:pStyle w:val="ListParagraph"/>
-        <w:ind w:left="1200"/>
-      </w:pPr>
-      <w:r>
-        <w:t>Tile</w:t>
-      </w:r>
-      <w:r>
-        <w:t>d</w:t>
+        <w:t xml:space="preserve">When the game starts, the player can choose whether they want to play as Sonic or Shadow. </w:t>
+      </w:r>
+      <w:r>
+        <w:t>Then when the game starts the player can then move their character with the arrow keys. The player must gather all the Chaos Emeralds</w:t>
+      </w:r>
+      <w:r>
+        <w:t xml:space="preserve"> and then go to the Master Emerald first to win the game. If the AI gathers all the Chaos Emeralds and then go to the Master Emerald </w:t>
+      </w:r>
+      <w:r>
+        <w:t>first,</w:t>
+      </w:r>
+      <w:r>
+        <w:t xml:space="preserve"> then the player loses. If all the Chaos Emeralds have been collected, and the player and the AI don’t have 7 Chaos Emeralds in total, then the player will have to hit the AI to steal a</w:t>
+      </w:r>
+      <w:r>
+        <w:t xml:space="preserve"> Chaos</w:t>
+      </w:r>
+      <w:r>
+        <w:t xml:space="preserve"> Emerald from it but the only way to hit the AI is with an attack that charges overtime</w:t>
+      </w:r>
+      <w:r>
+        <w:t>. Once the attack is charged then the player can press the spacebar to attack the AI if it is in range.</w:t>
       </w:r>
     </w:p>
     <w:p>
@@ -293,7 +825,154 @@
         </w:numPr>
       </w:pPr>
       <w:r>
-        <w:t>Game Overview</w:t>
+        <w:t>Mechanics</w:t>
+      </w:r>
+    </w:p>
+    <w:p>
+      <w:pPr>
+        <w:pStyle w:val="ListParagraph"/>
+        <w:numPr>
+          <w:ilvl w:val="0"/>
+          <w:numId w:val="4"/>
+        </w:numPr>
+      </w:pPr>
+      <w:r>
+        <w:t>Movement</w:t>
+      </w:r>
+    </w:p>
+    <w:p>
+      <w:pPr>
+        <w:pStyle w:val="ListParagraph"/>
+        <w:numPr>
+          <w:ilvl w:val="1"/>
+          <w:numId w:val="4"/>
+        </w:numPr>
+      </w:pPr>
+      <w:r>
+        <w:t>Left Arrow Key to move left</w:t>
+      </w:r>
+    </w:p>
+    <w:p>
+      <w:pPr>
+        <w:pStyle w:val="ListParagraph"/>
+        <w:numPr>
+          <w:ilvl w:val="1"/>
+          <w:numId w:val="4"/>
+        </w:numPr>
+      </w:pPr>
+      <w:r>
+        <w:t>Right Arrow Key to move right</w:t>
+      </w:r>
+    </w:p>
+    <w:p>
+      <w:pPr>
+        <w:pStyle w:val="ListParagraph"/>
+        <w:numPr>
+          <w:ilvl w:val="1"/>
+          <w:numId w:val="4"/>
+        </w:numPr>
+      </w:pPr>
+      <w:r>
+        <w:t>Up Arrow Key to move up</w:t>
+      </w:r>
+    </w:p>
+    <w:p>
+      <w:pPr>
+        <w:pStyle w:val="ListParagraph"/>
+        <w:numPr>
+          <w:ilvl w:val="1"/>
+          <w:numId w:val="4"/>
+        </w:numPr>
+      </w:pPr>
+      <w:r>
+        <w:t>Down Arrow Key to move down</w:t>
+      </w:r>
+    </w:p>
+    <w:p>
+      <w:pPr>
+        <w:pStyle w:val="ListParagraph"/>
+        <w:numPr>
+          <w:ilvl w:val="0"/>
+          <w:numId w:val="4"/>
+        </w:numPr>
+      </w:pPr>
+      <w:r>
+        <w:t>Attack</w:t>
+      </w:r>
+    </w:p>
+    <w:p>
+      <w:pPr>
+        <w:pStyle w:val="ListParagraph"/>
+        <w:numPr>
+          <w:ilvl w:val="1"/>
+          <w:numId w:val="4"/>
+        </w:numPr>
+      </w:pPr>
+      <w:r>
+        <w:t>Spacebar to attack once the attack is ready</w:t>
+      </w:r>
+    </w:p>
+    <w:p>
+      <w:pPr>
+        <w:pStyle w:val="ListParagraph"/>
+        <w:numPr>
+          <w:ilvl w:val="0"/>
+          <w:numId w:val="4"/>
+        </w:numPr>
+      </w:pPr>
+      <w:r>
+        <w:t>Collect</w:t>
+      </w:r>
+    </w:p>
+    <w:p>
+      <w:pPr>
+        <w:pStyle w:val="ListParagraph"/>
+        <w:numPr>
+          <w:ilvl w:val="1"/>
+          <w:numId w:val="4"/>
+        </w:numPr>
+      </w:pPr>
+      <w:r>
+        <w:t xml:space="preserve">Once the player is within reach of a Chaos Emerald, the Chaos Emerald will </w:t>
+      </w:r>
+      <w:r>
+        <w:t>disappear,</w:t>
+      </w:r>
+      <w:r>
+        <w:t xml:space="preserve"> and the player’s Chaos Emerald count will go up by 1.</w:t>
+      </w:r>
+    </w:p>
+    <w:p>
+      <w:pPr>
+        <w:pStyle w:val="Heading1"/>
+        <w:numPr>
+          <w:ilvl w:val="0"/>
+          <w:numId w:val="1"/>
+        </w:numPr>
+      </w:pPr>
+      <w:r>
+        <w:t>Graphics</w:t>
+      </w:r>
+    </w:p>
+    <w:p>
+      <w:pPr>
+        <w:ind w:firstLine="480"/>
+      </w:pPr>
+      <w:r>
+        <w:t>This game will be a top-down 2D race game.</w:t>
+      </w:r>
+    </w:p>
+    <w:p>
+      <w:pPr>
+        <w:pStyle w:val="Heading1"/>
+        <w:numPr>
+          <w:ilvl w:val="0"/>
+          <w:numId w:val="1"/>
+        </w:numPr>
+      </w:pPr>
+      <w:r>
+        <w:lastRenderedPageBreak/>
+        <w:t>Artificial Intelligence</w:t>
       </w:r>
     </w:p>
     <w:p>
@@ -305,43 +984,62 @@
         </w:numPr>
       </w:pPr>
       <w:r>
-        <w:t>Technical Goals</w:t>
-      </w:r>
-    </w:p>
-    <w:p>
-      <w:pPr>
-        <w:pStyle w:val="ListParagraph"/>
-        <w:numPr>
-          <w:ilvl w:val="0"/>
-          <w:numId w:val="2"/>
-        </w:numPr>
-      </w:pPr>
-      <w:r>
-        <w:t>60 FPS</w:t>
-      </w:r>
-    </w:p>
-    <w:p>
-      <w:pPr>
-        <w:pStyle w:val="ListParagraph"/>
-        <w:numPr>
-          <w:ilvl w:val="0"/>
-          <w:numId w:val="2"/>
-        </w:numPr>
-      </w:pPr>
-      <w:r>
-        <w:t>Challenging AI</w:t>
-      </w:r>
-    </w:p>
-    <w:p>
-      <w:pPr>
-        <w:pStyle w:val="ListParagraph"/>
-        <w:numPr>
-          <w:ilvl w:val="0"/>
-          <w:numId w:val="2"/>
-        </w:numPr>
-      </w:pPr>
-      <w:r>
-        <w:t>Complicated map</w:t>
+        <w:t>Wander</w:t>
+      </w:r>
+    </w:p>
+    <w:p>
+      <w:r>
+        <w:rPr>
+          <w:noProof/>
+        </w:rPr>
+        <w:drawing>
+          <wp:inline distT="0" distB="0" distL="0" distR="0" wp14:anchorId="3C613DE3" wp14:editId="5A000132">
+            <wp:extent cx="5325577" cy="6123305"/>
+            <wp:effectExtent l="0" t="0" r="8890" b="0"/>
+            <wp:docPr id="1" name="Picture 1"/>
+            <wp:cNvGraphicFramePr>
+              <a:graphicFrameLocks xmlns:a="http://schemas.openxmlformats.org/drawingml/2006/main" noChangeAspect="1"/>
+            </wp:cNvGraphicFramePr>
+            <a:graphic xmlns:a="http://schemas.openxmlformats.org/drawingml/2006/main">
+              <a:graphicData uri="http://schemas.openxmlformats.org/drawingml/2006/picture">
+                <pic:pic xmlns:pic="http://schemas.openxmlformats.org/drawingml/2006/picture">
+                  <pic:nvPicPr>
+                    <pic:cNvPr id="0" name="Picture 1"/>
+                    <pic:cNvPicPr>
+                      <a:picLocks noChangeAspect="1" noChangeArrowheads="1"/>
+                    </pic:cNvPicPr>
+                  </pic:nvPicPr>
+                  <pic:blipFill>
+                    <a:blip r:embed="rId5">
+                      <a:extLst>
+                        <a:ext uri="{28A0092B-C50C-407E-A947-70E740481C1C}">
+                          <a14:useLocalDpi xmlns:a14="http://schemas.microsoft.com/office/drawing/2010/main" val="0"/>
+                        </a:ext>
+                      </a:extLst>
+                    </a:blip>
+                    <a:srcRect/>
+                    <a:stretch>
+                      <a:fillRect/>
+                    </a:stretch>
+                  </pic:blipFill>
+                  <pic:spPr bwMode="auto">
+                    <a:xfrm>
+                      <a:off x="0" y="0"/>
+                      <a:ext cx="5360647" cy="6163628"/>
+                    </a:xfrm>
+                    <a:prstGeom prst="rect">
+                      <a:avLst/>
+                    </a:prstGeom>
+                    <a:noFill/>
+                    <a:ln>
+                      <a:noFill/>
+                    </a:ln>
+                  </pic:spPr>
+                </pic:pic>
+              </a:graphicData>
+            </a:graphic>
+          </wp:inline>
+        </w:drawing>
       </w:r>
     </w:p>
     <w:p>
@@ -353,317 +1051,66 @@
         </w:numPr>
       </w:pPr>
       <w:r>
-        <w:t>Game Objects and Logic</w:t>
-      </w:r>
-    </w:p>
-    <w:p>
-      <w:pPr>
-        <w:pStyle w:val="ListParagraph"/>
-        <w:numPr>
-          <w:ilvl w:val="0"/>
-          <w:numId w:val="3"/>
-        </w:numPr>
-      </w:pPr>
-      <w:r>
-        <w:t xml:space="preserve">Sonic </w:t>
-      </w:r>
-      <w:r>
-        <w:t>t</w:t>
-      </w:r>
-      <w:r>
-        <w:t>he Hedgehog</w:t>
-      </w:r>
-    </w:p>
-    <w:p>
-      <w:pPr>
-        <w:pStyle w:val="ListParagraph"/>
-        <w:numPr>
-          <w:ilvl w:val="1"/>
-          <w:numId w:val="3"/>
-        </w:numPr>
-      </w:pPr>
-      <w:r>
-        <w:t>Behaviour:</w:t>
-      </w:r>
-    </w:p>
-    <w:p>
-      <w:pPr>
-        <w:pStyle w:val="ListParagraph"/>
-        <w:numPr>
-          <w:ilvl w:val="2"/>
-          <w:numId w:val="3"/>
-        </w:numPr>
-      </w:pPr>
-      <w:r>
-        <w:t xml:space="preserve">Keyboard </w:t>
-      </w:r>
-    </w:p>
-    <w:p>
-      <w:pPr>
-        <w:pStyle w:val="ListParagraph"/>
-        <w:numPr>
-          <w:ilvl w:val="2"/>
-          <w:numId w:val="3"/>
-        </w:numPr>
-      </w:pPr>
-      <w:r>
-        <w:t>Stun</w:t>
-      </w:r>
-    </w:p>
-    <w:p>
-      <w:pPr>
-        <w:pStyle w:val="ListParagraph"/>
-        <w:numPr>
-          <w:ilvl w:val="2"/>
-          <w:numId w:val="3"/>
-        </w:numPr>
-      </w:pPr>
-      <w:r>
-        <w:t>Attack</w:t>
-      </w:r>
-    </w:p>
-    <w:p>
-      <w:pPr>
-        <w:pStyle w:val="ListParagraph"/>
-        <w:numPr>
-          <w:ilvl w:val="1"/>
-          <w:numId w:val="3"/>
-        </w:numPr>
-      </w:pPr>
-      <w:r>
-        <w:t>Purpose:</w:t>
-      </w:r>
-    </w:p>
-    <w:p>
-      <w:pPr>
-        <w:pStyle w:val="ListParagraph"/>
-        <w:numPr>
-          <w:ilvl w:val="2"/>
-          <w:numId w:val="3"/>
-        </w:numPr>
-      </w:pPr>
-      <w:r>
-        <w:t>A playable character</w:t>
-      </w:r>
-    </w:p>
-    <w:p>
-      <w:pPr>
-        <w:pStyle w:val="ListParagraph"/>
-        <w:numPr>
-          <w:ilvl w:val="0"/>
-          <w:numId w:val="3"/>
-        </w:numPr>
-      </w:pPr>
-      <w:r>
-        <w:t xml:space="preserve">Shadow </w:t>
-      </w:r>
-      <w:r>
-        <w:t>the</w:t>
-      </w:r>
-      <w:r>
-        <w:t xml:space="preserve"> Hedgehog</w:t>
-      </w:r>
-    </w:p>
-    <w:p>
-      <w:pPr>
-        <w:pStyle w:val="ListParagraph"/>
-        <w:numPr>
-          <w:ilvl w:val="1"/>
-          <w:numId w:val="3"/>
-        </w:numPr>
-      </w:pPr>
-      <w:r>
-        <w:t>Behaviour:</w:t>
-      </w:r>
-    </w:p>
-    <w:p>
-      <w:pPr>
-        <w:pStyle w:val="ListParagraph"/>
-        <w:numPr>
-          <w:ilvl w:val="2"/>
-          <w:numId w:val="3"/>
-        </w:numPr>
-      </w:pPr>
-      <w:r>
-        <w:t>Wander</w:t>
-      </w:r>
-    </w:p>
-    <w:p>
-      <w:pPr>
-        <w:pStyle w:val="ListParagraph"/>
-        <w:numPr>
-          <w:ilvl w:val="2"/>
-          <w:numId w:val="3"/>
-        </w:numPr>
-      </w:pPr>
-      <w:r>
-        <w:t xml:space="preserve">Seek </w:t>
-      </w:r>
-      <w:r>
-        <w:t>Chaos Emerald</w:t>
-      </w:r>
-    </w:p>
-    <w:p>
-      <w:pPr>
-        <w:pStyle w:val="ListParagraph"/>
-        <w:numPr>
-          <w:ilvl w:val="2"/>
-          <w:numId w:val="3"/>
-        </w:numPr>
-      </w:pPr>
-      <w:r>
-        <w:t>Seek Health Pack</w:t>
-      </w:r>
-    </w:p>
-    <w:p>
-      <w:pPr>
-        <w:pStyle w:val="ListParagraph"/>
-        <w:numPr>
-          <w:ilvl w:val="2"/>
-          <w:numId w:val="3"/>
-        </w:numPr>
-      </w:pPr>
-      <w:r>
-        <w:t>Seek Master Emerald</w:t>
-      </w:r>
-    </w:p>
-    <w:p>
-      <w:pPr>
-        <w:pStyle w:val="ListParagraph"/>
-        <w:numPr>
-          <w:ilvl w:val="2"/>
-          <w:numId w:val="3"/>
-        </w:numPr>
-      </w:pPr>
-      <w:r>
-        <w:t>Stun</w:t>
-      </w:r>
-    </w:p>
-    <w:p>
-      <w:pPr>
-        <w:pStyle w:val="ListParagraph"/>
-        <w:numPr>
-          <w:ilvl w:val="2"/>
-          <w:numId w:val="3"/>
-        </w:numPr>
-      </w:pPr>
-      <w:r>
-        <w:t>Attack</w:t>
-      </w:r>
-    </w:p>
-    <w:p>
-      <w:pPr>
-        <w:pStyle w:val="ListParagraph"/>
-        <w:numPr>
-          <w:ilvl w:val="2"/>
-          <w:numId w:val="3"/>
-        </w:numPr>
-      </w:pPr>
-      <w:r>
-        <w:t>Flee</w:t>
-      </w:r>
-    </w:p>
-    <w:p>
-      <w:pPr>
-        <w:pStyle w:val="ListParagraph"/>
-        <w:numPr>
-          <w:ilvl w:val="1"/>
-          <w:numId w:val="3"/>
-        </w:numPr>
-      </w:pPr>
-      <w:r>
-        <w:t>Purpose:</w:t>
-      </w:r>
-    </w:p>
-    <w:p>
-      <w:pPr>
-        <w:pStyle w:val="ListParagraph"/>
-        <w:numPr>
-          <w:ilvl w:val="2"/>
-          <w:numId w:val="3"/>
-        </w:numPr>
-      </w:pPr>
-      <w:r>
-        <w:t>Opponent</w:t>
-      </w:r>
-    </w:p>
-    <w:p>
-      <w:pPr>
-        <w:pStyle w:val="ListParagraph"/>
-        <w:numPr>
-          <w:ilvl w:val="0"/>
-          <w:numId w:val="3"/>
-        </w:numPr>
-      </w:pPr>
-      <w:r>
         <w:lastRenderedPageBreak/>
-        <w:t>Chaos Emeralds</w:t>
-      </w:r>
-    </w:p>
-    <w:p>
-      <w:pPr>
-        <w:pStyle w:val="ListParagraph"/>
-        <w:numPr>
-          <w:ilvl w:val="1"/>
-          <w:numId w:val="3"/>
-        </w:numPr>
-      </w:pPr>
-      <w:r>
-        <w:t>Purpose:</w:t>
-      </w:r>
-    </w:p>
-    <w:p>
-      <w:pPr>
-        <w:pStyle w:val="ListParagraph"/>
-        <w:numPr>
-          <w:ilvl w:val="2"/>
-          <w:numId w:val="3"/>
-        </w:numPr>
-      </w:pPr>
-      <w:r>
-        <w:t>Main collectable item in the game</w:t>
-      </w:r>
-    </w:p>
-    <w:p>
-      <w:pPr>
-        <w:pStyle w:val="ListParagraph"/>
-        <w:numPr>
-          <w:ilvl w:val="0"/>
-          <w:numId w:val="3"/>
-        </w:numPr>
-      </w:pPr>
-      <w:r>
-        <w:t>Master Emerald</w:t>
-      </w:r>
-    </w:p>
-    <w:p>
-      <w:pPr>
-        <w:pStyle w:val="ListParagraph"/>
-        <w:numPr>
-          <w:ilvl w:val="1"/>
-          <w:numId w:val="3"/>
-        </w:numPr>
-      </w:pPr>
-      <w:r>
-        <w:t>Purpose:</w:t>
-      </w:r>
-    </w:p>
-    <w:p>
-      <w:pPr>
-        <w:pStyle w:val="ListParagraph"/>
-        <w:numPr>
-          <w:ilvl w:val="2"/>
-          <w:numId w:val="3"/>
-        </w:numPr>
-      </w:pPr>
-      <w:r>
-        <w:t>Finish</w:t>
-      </w:r>
-      <w:r>
-        <w:t>ing</w:t>
-      </w:r>
-      <w:r>
-        <w:t xml:space="preserve"> point for the game</w:t>
+        <w:t>Seek Chaos Emerald</w:t>
+      </w:r>
+    </w:p>
+    <w:p>
+      <w:r>
+        <w:rPr>
+          <w:noProof/>
+        </w:rPr>
+        <w:drawing>
+          <wp:inline distT="0" distB="0" distL="0" distR="0" wp14:anchorId="4123E4FE" wp14:editId="68D6BAE4">
+            <wp:extent cx="3200400" cy="2867025"/>
+            <wp:effectExtent l="0" t="0" r="0" b="0"/>
+            <wp:docPr id="2" name="Picture 2"/>
+            <wp:cNvGraphicFramePr>
+              <a:graphicFrameLocks xmlns:a="http://schemas.openxmlformats.org/drawingml/2006/main" noChangeAspect="1"/>
+            </wp:cNvGraphicFramePr>
+            <a:graphic xmlns:a="http://schemas.openxmlformats.org/drawingml/2006/main">
+              <a:graphicData uri="http://schemas.openxmlformats.org/drawingml/2006/picture">
+                <pic:pic xmlns:pic="http://schemas.openxmlformats.org/drawingml/2006/picture">
+                  <pic:nvPicPr>
+                    <pic:cNvPr id="0" name="Picture 3"/>
+                    <pic:cNvPicPr>
+                      <a:picLocks noChangeAspect="1" noChangeArrowheads="1"/>
+                    </pic:cNvPicPr>
+                  </pic:nvPicPr>
+                  <pic:blipFill rotWithShape="1">
+                    <a:blip r:embed="rId6">
+                      <a:extLst>
+                        <a:ext uri="{28A0092B-C50C-407E-A947-70E740481C1C}">
+                          <a14:useLocalDpi xmlns:a14="http://schemas.microsoft.com/office/drawing/2010/main" val="0"/>
+                        </a:ext>
+                      </a:extLst>
+                    </a:blip>
+                    <a:srcRect l="44093"/>
+                    <a:stretch/>
+                  </pic:blipFill>
+                  <pic:spPr bwMode="auto">
+                    <a:xfrm>
+                      <a:off x="0" y="0"/>
+                      <a:ext cx="3200400" cy="2867025"/>
+                    </a:xfrm>
+                    <a:prstGeom prst="rect">
+                      <a:avLst/>
+                    </a:prstGeom>
+                    <a:noFill/>
+                    <a:ln>
+                      <a:noFill/>
+                    </a:ln>
+                    <a:extLst>
+                      <a:ext uri="{53640926-AAD7-44D8-BBD7-CCE9431645EC}">
+                        <a14:shadowObscured xmlns:a14="http://schemas.microsoft.com/office/drawing/2010/main"/>
+                      </a:ext>
+                    </a:extLst>
+                  </pic:spPr>
+                </pic:pic>
+              </a:graphicData>
+            </a:graphic>
+          </wp:inline>
+        </w:drawing>
       </w:r>
     </w:p>
     <w:p>
@@ -675,37 +1122,343 @@
         </w:numPr>
       </w:pPr>
       <w:r>
-        <w:t>Game Flow</w:t>
-      </w:r>
-    </w:p>
-    <w:p>
-      <w:pPr>
-        <w:pStyle w:val="ListParagraph"/>
-        <w:ind w:left="1200"/>
-      </w:pPr>
-      <w:r>
-        <w:t xml:space="preserve">When the game starts, the player can choose whether they want to play as Sonic or Shadow. </w:t>
-      </w:r>
-      <w:r>
-        <w:t>Then when the game starts the player can then move their character with the arrow keys. The player must gather all the Chaos Emeralds</w:t>
-      </w:r>
-      <w:r>
-        <w:t xml:space="preserve"> and then go to the Master Emerald first to win the game. If the AI gathers all the Chaos Emeralds and then go to the Master Emerald </w:t>
-      </w:r>
-      <w:r>
-        <w:t>first,</w:t>
-      </w:r>
-      <w:r>
-        <w:t xml:space="preserve"> then the player loses. If all the Chaos Emeralds have been collected, and the player and the AI don’t have 7 Chaos Emeralds in total, then the player will have to hit the AI to steal a</w:t>
-      </w:r>
-      <w:r>
-        <w:t xml:space="preserve"> Chaos</w:t>
-      </w:r>
-      <w:r>
-        <w:t xml:space="preserve"> Emerald from it but the only way to hit the AI is with an attack that charges overtime</w:t>
-      </w:r>
-      <w:r>
-        <w:t>. Once the attack is charged then the player can press the spacebar to attack the AI if it is in range.</w:t>
+        <w:t>Seek Health pack</w:t>
+      </w:r>
+    </w:p>
+    <w:p>
+      <w:r>
+        <w:rPr>
+          <w:noProof/>
+        </w:rPr>
+        <w:drawing>
+          <wp:inline distT="0" distB="0" distL="0" distR="0" wp14:anchorId="0F0D0374" wp14:editId="5D332CD1">
+            <wp:extent cx="3209925" cy="2867025"/>
+            <wp:effectExtent l="0" t="0" r="9525" b="0"/>
+            <wp:docPr id="3" name="Picture 3"/>
+            <wp:cNvGraphicFramePr>
+              <a:graphicFrameLocks xmlns:a="http://schemas.openxmlformats.org/drawingml/2006/main" noChangeAspect="1"/>
+            </wp:cNvGraphicFramePr>
+            <a:graphic xmlns:a="http://schemas.openxmlformats.org/drawingml/2006/main">
+              <a:graphicData uri="http://schemas.openxmlformats.org/drawingml/2006/picture">
+                <pic:pic xmlns:pic="http://schemas.openxmlformats.org/drawingml/2006/picture">
+                  <pic:nvPicPr>
+                    <pic:cNvPr id="0" name="Picture 5"/>
+                    <pic:cNvPicPr>
+                      <a:picLocks noChangeAspect="1" noChangeArrowheads="1"/>
+                    </pic:cNvPicPr>
+                  </pic:nvPicPr>
+                  <pic:blipFill rotWithShape="1">
+                    <a:blip r:embed="rId7">
+                      <a:extLst>
+                        <a:ext uri="{28A0092B-C50C-407E-A947-70E740481C1C}">
+                          <a14:useLocalDpi xmlns:a14="http://schemas.microsoft.com/office/drawing/2010/main" val="0"/>
+                        </a:ext>
+                      </a:extLst>
+                    </a:blip>
+                    <a:srcRect l="43927"/>
+                    <a:stretch/>
+                  </pic:blipFill>
+                  <pic:spPr bwMode="auto">
+                    <a:xfrm>
+                      <a:off x="0" y="0"/>
+                      <a:ext cx="3209925" cy="2867025"/>
+                    </a:xfrm>
+                    <a:prstGeom prst="rect">
+                      <a:avLst/>
+                    </a:prstGeom>
+                    <a:noFill/>
+                    <a:ln>
+                      <a:noFill/>
+                    </a:ln>
+                    <a:extLst>
+                      <a:ext uri="{53640926-AAD7-44D8-BBD7-CCE9431645EC}">
+                        <a14:shadowObscured xmlns:a14="http://schemas.microsoft.com/office/drawing/2010/main"/>
+                      </a:ext>
+                    </a:extLst>
+                  </pic:spPr>
+                </pic:pic>
+              </a:graphicData>
+            </a:graphic>
+          </wp:inline>
+        </w:drawing>
+      </w:r>
+    </w:p>
+    <w:p>
+      <w:pPr>
+        <w:pStyle w:val="Heading2"/>
+        <w:numPr>
+          <w:ilvl w:val="1"/>
+          <w:numId w:val="1"/>
+        </w:numPr>
+      </w:pPr>
+      <w:r>
+        <w:t>Seek Master Emerald</w:t>
+      </w:r>
+    </w:p>
+    <w:p>
+      <w:r>
+        <w:rPr>
+          <w:noProof/>
+        </w:rPr>
+        <w:drawing>
+          <wp:inline distT="0" distB="0" distL="0" distR="0" wp14:anchorId="45B1B81D" wp14:editId="23B792C8">
+            <wp:extent cx="3143250" cy="2162175"/>
+            <wp:effectExtent l="0" t="0" r="0" b="9525"/>
+            <wp:docPr id="4" name="Picture 4"/>
+            <wp:cNvGraphicFramePr>
+              <a:graphicFrameLocks xmlns:a="http://schemas.openxmlformats.org/drawingml/2006/main" noChangeAspect="1"/>
+            </wp:cNvGraphicFramePr>
+            <a:graphic xmlns:a="http://schemas.openxmlformats.org/drawingml/2006/main">
+              <a:graphicData uri="http://schemas.openxmlformats.org/drawingml/2006/picture">
+                <pic:pic xmlns:pic="http://schemas.openxmlformats.org/drawingml/2006/picture">
+                  <pic:nvPicPr>
+                    <pic:cNvPr id="0" name="Picture 7"/>
+                    <pic:cNvPicPr>
+                      <a:picLocks noChangeAspect="1" noChangeArrowheads="1"/>
+                    </pic:cNvPicPr>
+                  </pic:nvPicPr>
+                  <pic:blipFill rotWithShape="1">
+                    <a:blip r:embed="rId8">
+                      <a:extLst>
+                        <a:ext uri="{28A0092B-C50C-407E-A947-70E740481C1C}">
+                          <a14:useLocalDpi xmlns:a14="http://schemas.microsoft.com/office/drawing/2010/main" val="0"/>
+                        </a:ext>
+                      </a:extLst>
+                    </a:blip>
+                    <a:srcRect l="45092" b="24585"/>
+                    <a:stretch/>
+                  </pic:blipFill>
+                  <pic:spPr bwMode="auto">
+                    <a:xfrm>
+                      <a:off x="0" y="0"/>
+                      <a:ext cx="3143250" cy="2162175"/>
+                    </a:xfrm>
+                    <a:prstGeom prst="rect">
+                      <a:avLst/>
+                    </a:prstGeom>
+                    <a:noFill/>
+                    <a:ln>
+                      <a:noFill/>
+                    </a:ln>
+                    <a:extLst>
+                      <a:ext uri="{53640926-AAD7-44D8-BBD7-CCE9431645EC}">
+                        <a14:shadowObscured xmlns:a14="http://schemas.microsoft.com/office/drawing/2010/main"/>
+                      </a:ext>
+                    </a:extLst>
+                  </pic:spPr>
+                </pic:pic>
+              </a:graphicData>
+            </a:graphic>
+          </wp:inline>
+        </w:drawing>
+      </w:r>
+    </w:p>
+    <w:p>
+      <w:pPr>
+        <w:pStyle w:val="Heading2"/>
+        <w:numPr>
+          <w:ilvl w:val="1"/>
+          <w:numId w:val="1"/>
+        </w:numPr>
+      </w:pPr>
+      <w:r>
+        <w:lastRenderedPageBreak/>
+        <w:t>Stun</w:t>
+      </w:r>
+    </w:p>
+    <w:p>
+      <w:r>
+        <w:rPr>
+          <w:noProof/>
+        </w:rPr>
+        <w:drawing>
+          <wp:inline distT="0" distB="0" distL="0" distR="0" wp14:anchorId="1EAFB0FB" wp14:editId="01871920">
+            <wp:extent cx="2867025" cy="1866900"/>
+            <wp:effectExtent l="0" t="0" r="9525" b="0"/>
+            <wp:docPr id="5" name="Picture 5"/>
+            <wp:cNvGraphicFramePr>
+              <a:graphicFrameLocks xmlns:a="http://schemas.openxmlformats.org/drawingml/2006/main" noChangeAspect="1"/>
+            </wp:cNvGraphicFramePr>
+            <a:graphic xmlns:a="http://schemas.openxmlformats.org/drawingml/2006/main">
+              <a:graphicData uri="http://schemas.openxmlformats.org/drawingml/2006/picture">
+                <pic:pic xmlns:pic="http://schemas.openxmlformats.org/drawingml/2006/picture">
+                  <pic:nvPicPr>
+                    <pic:cNvPr id="0" name="Picture 9"/>
+                    <pic:cNvPicPr>
+                      <a:picLocks noChangeAspect="1" noChangeArrowheads="1"/>
+                    </pic:cNvPicPr>
+                  </pic:nvPicPr>
+                  <pic:blipFill rotWithShape="1">
+                    <a:blip r:embed="rId9">
+                      <a:extLst>
+                        <a:ext uri="{28A0092B-C50C-407E-A947-70E740481C1C}">
+                          <a14:useLocalDpi xmlns:a14="http://schemas.microsoft.com/office/drawing/2010/main" val="0"/>
+                        </a:ext>
+                      </a:extLst>
+                    </a:blip>
+                    <a:srcRect l="49917" b="34884"/>
+                    <a:stretch/>
+                  </pic:blipFill>
+                  <pic:spPr bwMode="auto">
+                    <a:xfrm>
+                      <a:off x="0" y="0"/>
+                      <a:ext cx="2867025" cy="1866900"/>
+                    </a:xfrm>
+                    <a:prstGeom prst="rect">
+                      <a:avLst/>
+                    </a:prstGeom>
+                    <a:noFill/>
+                    <a:ln>
+                      <a:noFill/>
+                    </a:ln>
+                    <a:extLst>
+                      <a:ext uri="{53640926-AAD7-44D8-BBD7-CCE9431645EC}">
+                        <a14:shadowObscured xmlns:a14="http://schemas.microsoft.com/office/drawing/2010/main"/>
+                      </a:ext>
+                    </a:extLst>
+                  </pic:spPr>
+                </pic:pic>
+              </a:graphicData>
+            </a:graphic>
+          </wp:inline>
+        </w:drawing>
+      </w:r>
+    </w:p>
+    <w:p>
+      <w:pPr>
+        <w:pStyle w:val="Heading2"/>
+        <w:numPr>
+          <w:ilvl w:val="1"/>
+          <w:numId w:val="1"/>
+        </w:numPr>
+      </w:pPr>
+      <w:r>
+        <w:t>Attack</w:t>
+      </w:r>
+    </w:p>
+    <w:p>
+      <w:r>
+        <w:rPr>
+          <w:noProof/>
+        </w:rPr>
+        <w:drawing>
+          <wp:inline distT="0" distB="0" distL="0" distR="0" wp14:anchorId="4A70811F" wp14:editId="6D9EF2A5">
+            <wp:extent cx="3939540" cy="2905392"/>
+            <wp:effectExtent l="0" t="0" r="3810" b="9525"/>
+            <wp:docPr id="6" name="Picture 6"/>
+            <wp:cNvGraphicFramePr>
+              <a:graphicFrameLocks xmlns:a="http://schemas.openxmlformats.org/drawingml/2006/main" noChangeAspect="1"/>
+            </wp:cNvGraphicFramePr>
+            <a:graphic xmlns:a="http://schemas.openxmlformats.org/drawingml/2006/main">
+              <a:graphicData uri="http://schemas.openxmlformats.org/drawingml/2006/picture">
+                <pic:pic xmlns:pic="http://schemas.openxmlformats.org/drawingml/2006/picture">
+                  <pic:nvPicPr>
+                    <pic:cNvPr id="0" name="Picture 11"/>
+                    <pic:cNvPicPr>
+                      <a:picLocks noChangeAspect="1" noChangeArrowheads="1"/>
+                    </pic:cNvPicPr>
+                  </pic:nvPicPr>
+                  <pic:blipFill rotWithShape="1">
+                    <a:blip r:embed="rId10">
+                      <a:extLst>
+                        <a:ext uri="{28A0092B-C50C-407E-A947-70E740481C1C}">
+                          <a14:useLocalDpi xmlns:a14="http://schemas.microsoft.com/office/drawing/2010/main" val="0"/>
+                        </a:ext>
+                      </a:extLst>
+                    </a:blip>
+                    <a:srcRect l="31248" t="4687"/>
+                    <a:stretch/>
+                  </pic:blipFill>
+                  <pic:spPr bwMode="auto">
+                    <a:xfrm>
+                      <a:off x="0" y="0"/>
+                      <a:ext cx="3940560" cy="2906144"/>
+                    </a:xfrm>
+                    <a:prstGeom prst="rect">
+                      <a:avLst/>
+                    </a:prstGeom>
+                    <a:noFill/>
+                    <a:ln>
+                      <a:noFill/>
+                    </a:ln>
+                    <a:extLst>
+                      <a:ext uri="{53640926-AAD7-44D8-BBD7-CCE9431645EC}">
+                        <a14:shadowObscured xmlns:a14="http://schemas.microsoft.com/office/drawing/2010/main"/>
+                      </a:ext>
+                    </a:extLst>
+                  </pic:spPr>
+                </pic:pic>
+              </a:graphicData>
+            </a:graphic>
+          </wp:inline>
+        </w:drawing>
+      </w:r>
+    </w:p>
+    <w:p>
+      <w:pPr>
+        <w:pStyle w:val="Heading2"/>
+        <w:numPr>
+          <w:ilvl w:val="1"/>
+          <w:numId w:val="1"/>
+        </w:numPr>
+      </w:pPr>
+      <w:r>
+        <w:t>Flee</w:t>
+      </w:r>
+    </w:p>
+    <w:p>
+      <w:r>
+        <w:rPr>
+          <w:noProof/>
+        </w:rPr>
+        <w:drawing>
+          <wp:inline distT="0" distB="0" distL="0" distR="0" wp14:anchorId="32EBDD6E" wp14:editId="54417512">
+            <wp:extent cx="5731510" cy="2691395"/>
+            <wp:effectExtent l="0" t="0" r="2540" b="0"/>
+            <wp:docPr id="7" name="Picture 7"/>
+            <wp:cNvGraphicFramePr>
+              <a:graphicFrameLocks xmlns:a="http://schemas.openxmlformats.org/drawingml/2006/main" noChangeAspect="1"/>
+            </wp:cNvGraphicFramePr>
+            <a:graphic xmlns:a="http://schemas.openxmlformats.org/drawingml/2006/main">
+              <a:graphicData uri="http://schemas.openxmlformats.org/drawingml/2006/picture">
+                <pic:pic xmlns:pic="http://schemas.openxmlformats.org/drawingml/2006/picture">
+                  <pic:nvPicPr>
+                    <pic:cNvPr id="0" name="Picture 13"/>
+                    <pic:cNvPicPr>
+                      <a:picLocks noChangeAspect="1" noChangeArrowheads="1"/>
+                    </pic:cNvPicPr>
+                  </pic:nvPicPr>
+                  <pic:blipFill>
+                    <a:blip r:embed="rId11">
+                      <a:extLst>
+                        <a:ext uri="{28A0092B-C50C-407E-A947-70E740481C1C}">
+                          <a14:useLocalDpi xmlns:a14="http://schemas.microsoft.com/office/drawing/2010/main" val="0"/>
+                        </a:ext>
+                      </a:extLst>
+                    </a:blip>
+                    <a:srcRect/>
+                    <a:stretch>
+                      <a:fillRect/>
+                    </a:stretch>
+                  </pic:blipFill>
+                  <pic:spPr bwMode="auto">
+                    <a:xfrm>
+                      <a:off x="0" y="0"/>
+                      <a:ext cx="5731510" cy="2691395"/>
+                    </a:xfrm>
+                    <a:prstGeom prst="rect">
+                      <a:avLst/>
+                    </a:prstGeom>
+                    <a:noFill/>
+                    <a:ln>
+                      <a:noFill/>
+                    </a:ln>
+                  </pic:spPr>
+                </pic:pic>
+              </a:graphicData>
+            </a:graphic>
+          </wp:inline>
+        </w:drawing>
       </w:r>
     </w:p>
     <w:p>
@@ -717,121 +1470,24 @@
         </w:numPr>
       </w:pPr>
       <w:r>
-        <w:t>Mechanics</w:t>
-      </w:r>
-    </w:p>
-    <w:p>
-      <w:pPr>
-        <w:pStyle w:val="ListParagraph"/>
-        <w:numPr>
-          <w:ilvl w:val="0"/>
-          <w:numId w:val="4"/>
-        </w:numPr>
-      </w:pPr>
-      <w:r>
-        <w:t>Movement</w:t>
-      </w:r>
-    </w:p>
-    <w:p>
-      <w:pPr>
-        <w:pStyle w:val="ListParagraph"/>
-        <w:numPr>
-          <w:ilvl w:val="1"/>
-          <w:numId w:val="4"/>
-        </w:numPr>
-      </w:pPr>
-      <w:r>
-        <w:t>Left Arrow Key to move left</w:t>
-      </w:r>
-    </w:p>
-    <w:p>
-      <w:pPr>
-        <w:pStyle w:val="ListParagraph"/>
-        <w:numPr>
-          <w:ilvl w:val="1"/>
-          <w:numId w:val="4"/>
-        </w:numPr>
-      </w:pPr>
-      <w:r>
-        <w:t>Right Arrow Key to move right</w:t>
-      </w:r>
-    </w:p>
-    <w:p>
-      <w:pPr>
-        <w:pStyle w:val="ListParagraph"/>
-        <w:numPr>
-          <w:ilvl w:val="1"/>
-          <w:numId w:val="4"/>
-        </w:numPr>
-      </w:pPr>
-      <w:r>
-        <w:t>Up Arrow Key to move up</w:t>
-      </w:r>
-    </w:p>
-    <w:p>
-      <w:pPr>
-        <w:pStyle w:val="ListParagraph"/>
-        <w:numPr>
-          <w:ilvl w:val="1"/>
-          <w:numId w:val="4"/>
-        </w:numPr>
-      </w:pPr>
-      <w:r>
-        <w:t>Down Arrow Key to move down</w:t>
-      </w:r>
-    </w:p>
-    <w:p>
-      <w:pPr>
-        <w:pStyle w:val="ListParagraph"/>
-        <w:numPr>
-          <w:ilvl w:val="0"/>
-          <w:numId w:val="4"/>
-        </w:numPr>
-      </w:pPr>
-      <w:r>
-        <w:t>Attack</w:t>
-      </w:r>
-    </w:p>
-    <w:p>
-      <w:pPr>
-        <w:pStyle w:val="ListParagraph"/>
-        <w:numPr>
-          <w:ilvl w:val="1"/>
-          <w:numId w:val="4"/>
-        </w:numPr>
-      </w:pPr>
-      <w:r>
-        <w:t>Spacebar to attack once the attack is ready</w:t>
-      </w:r>
-    </w:p>
-    <w:p>
-      <w:pPr>
-        <w:pStyle w:val="ListParagraph"/>
-        <w:numPr>
-          <w:ilvl w:val="0"/>
-          <w:numId w:val="4"/>
-        </w:numPr>
-      </w:pPr>
-      <w:r>
-        <w:t>Collect</w:t>
-      </w:r>
-    </w:p>
-    <w:p>
-      <w:pPr>
-        <w:pStyle w:val="ListParagraph"/>
-        <w:numPr>
-          <w:ilvl w:val="1"/>
-          <w:numId w:val="4"/>
-        </w:numPr>
-      </w:pPr>
-      <w:r>
-        <w:t xml:space="preserve">Once the player is within reach of a Chaos Emerald, the Chaos Emerald will </w:t>
-      </w:r>
-      <w:r>
-        <w:t>disappear,</w:t>
-      </w:r>
-      <w:r>
-        <w:t xml:space="preserve"> and the player’s Chaos Emerald count will go up by 1.</w:t>
+        <w:lastRenderedPageBreak/>
+        <w:t>Physics</w:t>
+      </w:r>
+    </w:p>
+    <w:p>
+      <w:pPr>
+        <w:ind w:firstLine="480"/>
+      </w:pPr>
+      <w:r>
+        <w:t xml:space="preserve">I will be using </w:t>
+      </w:r>
+      <w:proofErr w:type="spellStart"/>
+      <w:r>
+        <w:t>Raylib’s</w:t>
+      </w:r>
+      <w:proofErr w:type="spellEnd"/>
+      <w:r>
+        <w:t xml:space="preserve"> collision methods to prevent the player and AI from going off the map.</w:t>
       </w:r>
     </w:p>
     <w:p>
@@ -843,143 +1499,6 @@
         </w:numPr>
       </w:pPr>
       <w:r>
-        <w:t>Graphics</w:t>
-      </w:r>
-    </w:p>
-    <w:p>
-      <w:pPr>
-        <w:ind w:firstLine="480"/>
-      </w:pPr>
-      <w:r>
-        <w:t>This game will be a top-down 2D race game.</w:t>
-      </w:r>
-    </w:p>
-    <w:p>
-      <w:pPr>
-        <w:pStyle w:val="Heading1"/>
-        <w:numPr>
-          <w:ilvl w:val="0"/>
-          <w:numId w:val="1"/>
-        </w:numPr>
-      </w:pPr>
-      <w:r>
-        <w:t>Artificial Intelligence</w:t>
-      </w:r>
-    </w:p>
-    <w:p>
-      <w:pPr>
-        <w:pStyle w:val="Heading2"/>
-        <w:numPr>
-          <w:ilvl w:val="1"/>
-          <w:numId w:val="1"/>
-        </w:numPr>
-      </w:pPr>
-      <w:r>
-        <w:t>Wander</w:t>
-      </w:r>
-    </w:p>
-    <w:p>
-      <w:pPr>
-        <w:pStyle w:val="Heading2"/>
-        <w:numPr>
-          <w:ilvl w:val="1"/>
-          <w:numId w:val="1"/>
-        </w:numPr>
-      </w:pPr>
-      <w:r>
-        <w:t>Seek Chaos Emerald</w:t>
-      </w:r>
-    </w:p>
-    <w:p>
-      <w:pPr>
-        <w:pStyle w:val="Heading2"/>
-        <w:numPr>
-          <w:ilvl w:val="1"/>
-          <w:numId w:val="1"/>
-        </w:numPr>
-      </w:pPr>
-      <w:r>
-        <w:t>Seek Health pack</w:t>
-      </w:r>
-    </w:p>
-    <w:p>
-      <w:pPr>
-        <w:pStyle w:val="Heading2"/>
-        <w:numPr>
-          <w:ilvl w:val="1"/>
-          <w:numId w:val="1"/>
-        </w:numPr>
-      </w:pPr>
-      <w:r>
-        <w:t>Seek Master Emerald</w:t>
-      </w:r>
-    </w:p>
-    <w:p>
-      <w:pPr>
-        <w:pStyle w:val="Heading2"/>
-        <w:numPr>
-          <w:ilvl w:val="1"/>
-          <w:numId w:val="1"/>
-        </w:numPr>
-      </w:pPr>
-      <w:r>
-        <w:t>Stun</w:t>
-      </w:r>
-    </w:p>
-    <w:p>
-      <w:pPr>
-        <w:pStyle w:val="Heading2"/>
-        <w:numPr>
-          <w:ilvl w:val="1"/>
-          <w:numId w:val="1"/>
-        </w:numPr>
-      </w:pPr>
-      <w:r>
-        <w:t>Attack</w:t>
-      </w:r>
-    </w:p>
-    <w:p>
-      <w:pPr>
-        <w:pStyle w:val="Heading2"/>
-        <w:numPr>
-          <w:ilvl w:val="1"/>
-          <w:numId w:val="1"/>
-        </w:numPr>
-      </w:pPr>
-      <w:r>
-        <w:t>Flee</w:t>
-      </w:r>
-    </w:p>
-    <w:p>
-      <w:pPr>
-        <w:pStyle w:val="Heading1"/>
-        <w:numPr>
-          <w:ilvl w:val="0"/>
-          <w:numId w:val="1"/>
-        </w:numPr>
-      </w:pPr>
-      <w:r>
-        <w:t>Physics</w:t>
-      </w:r>
-    </w:p>
-    <w:p>
-      <w:pPr>
-        <w:ind w:firstLine="480"/>
-      </w:pPr>
-      <w:r>
-        <w:t>I will be using Raylib’s collision methods to prevent the player and AI from going off the map.</w:t>
-      </w:r>
-    </w:p>
-    <w:p>
-      <w:pPr>
-        <w:pStyle w:val="Heading1"/>
-        <w:numPr>
-          <w:ilvl w:val="0"/>
-          <w:numId w:val="1"/>
-        </w:numPr>
-      </w:pPr>
-      <w:r>
-        <w:lastRenderedPageBreak/>
         <w:t>Items</w:t>
       </w:r>
     </w:p>
@@ -1178,10 +1697,23 @@
         <w:ind w:left="1200"/>
       </w:pPr>
       <w:r>
-        <w:t>The map will be loaded from a .png</w:t>
-      </w:r>
-      <w:r>
-        <w:t xml:space="preserve"> file. The borders will be created from Raylib’s </w:t>
+        <w:t>The map will be loaded from a .</w:t>
+      </w:r>
+      <w:proofErr w:type="spellStart"/>
+      <w:r>
+        <w:t>png</w:t>
+      </w:r>
+      <w:proofErr w:type="spellEnd"/>
+      <w:r>
+        <w:t xml:space="preserve"> file. The borders will be created from </w:t>
+      </w:r>
+      <w:proofErr w:type="spellStart"/>
+      <w:r>
+        <w:t>Raylib’s</w:t>
+      </w:r>
+      <w:proofErr w:type="spellEnd"/>
+      <w:r>
+        <w:t xml:space="preserve"> </w:t>
       </w:r>
       <w:r>
         <w:t>rectangle,</w:t>
@@ -1393,21 +1925,15 @@
         </w:numPr>
       </w:pPr>
       <w:r>
-        <w:t>Shadow the Hedgehog Sprite</w:t>
-      </w:r>
-    </w:p>
-    <w:p>
-      <w:pPr>
-        <w:pStyle w:val="Heading1"/>
-        <w:numPr>
-          <w:ilvl w:val="0"/>
-          <w:numId w:val="1"/>
-        </w:numPr>
-      </w:pPr>
-      <w:r>
-        <w:t>Technical Risks</w:t>
-      </w:r>
-    </w:p>
+        <w:t>Shadow the Hedgehog Sprit</w:t>
+      </w:r>
+      <w:r>
+        <w:t>e</w:t>
+      </w:r>
+    </w:p>
+    <w:p/>
+    <w:p/>
+    <w:p/>
     <w:sectPr>
       <w:pgSz w:w="11906" w:h="16838"/>
       <w:pgMar w:top="1440" w:right="1440" w:bottom="1440" w:left="1440" w:header="708" w:footer="708" w:gutter="0"/>
@@ -1888,7 +2414,7 @@
         <w:rFonts w:ascii="Symbol" w:hAnsi="Symbol" w:hint="default"/>
       </w:rPr>
     </w:lvl>
-    <w:lvl w:ilvl="1" w:tplc="0C090003" w:tentative="1">
+    <w:lvl w:ilvl="1" w:tplc="0C090003">
       <w:start w:val="1"/>
       <w:numFmt w:val="bullet"/>
       <w:lvlText w:val="o"/>
@@ -2368,7 +2894,7 @@
       </w:pPr>
     </w:pPrDefault>
   </w:docDefaults>
-  <w:latentStyles w:defLockedState="0" w:defUIPriority="99" w:defSemiHidden="0" w:defUnhideWhenUsed="0" w:defQFormat="0" w:count="376">
+  <w:latentStyles w:defLockedState="0" w:defUIPriority="99" w:defSemiHidden="0" w:defUnhideWhenUsed="0" w:defQFormat="0" w:count="375">
     <w:lsdException w:name="Normal" w:uiPriority="0" w:qFormat="1"/>
     <w:lsdException w:name="heading 1" w:uiPriority="9" w:qFormat="1"/>
     <w:lsdException w:name="heading 2" w:semiHidden="1" w:uiPriority="9" w:unhideWhenUsed="1" w:qFormat="1"/>
@@ -2474,6 +3000,7 @@
     <w:lsdException w:name="HTML Sample" w:semiHidden="1" w:unhideWhenUsed="1"/>
     <w:lsdException w:name="HTML Typewriter" w:semiHidden="1" w:unhideWhenUsed="1"/>
     <w:lsdException w:name="HTML Variable" w:semiHidden="1" w:unhideWhenUsed="1"/>
+    <w:lsdException w:name="Normal Table" w:semiHidden="1" w:unhideWhenUsed="1"/>
     <w:lsdException w:name="annotation subject" w:semiHidden="1" w:unhideWhenUsed="1"/>
     <w:lsdException w:name="No List" w:semiHidden="1" w:unhideWhenUsed="1"/>
     <w:lsdException w:name="Outline List 1" w:semiHidden="1" w:unhideWhenUsed="1"/>
@@ -2520,8 +3047,10 @@
     <w:lsdException w:name="Table Subtle 2" w:semiHidden="1" w:unhideWhenUsed="1"/>
     <w:lsdException w:name="Table Web 1" w:semiHidden="1" w:unhideWhenUsed="1"/>
     <w:lsdException w:name="Table Web 2" w:semiHidden="1" w:unhideWhenUsed="1"/>
+    <w:lsdException w:name="Table Web 3" w:semiHidden="1" w:unhideWhenUsed="1"/>
     <w:lsdException w:name="Balloon Text" w:semiHidden="1" w:unhideWhenUsed="1"/>
     <w:lsdException w:name="Table Grid" w:uiPriority="39"/>
+    <w:lsdException w:name="Table Theme" w:semiHidden="1" w:unhideWhenUsed="1"/>
     <w:lsdException w:name="Placeholder Text" w:semiHidden="1"/>
     <w:lsdException w:name="No Spacing" w:uiPriority="1" w:qFormat="1"/>
     <w:lsdException w:name="Light Shading" w:uiPriority="60"/>
@@ -2741,7 +3270,6 @@
     <w:lsdException w:name="Smart Hyperlink" w:semiHidden="1" w:unhideWhenUsed="1"/>
     <w:lsdException w:name="Hashtag" w:semiHidden="1" w:unhideWhenUsed="1"/>
     <w:lsdException w:name="Unresolved Mention" w:semiHidden="1" w:unhideWhenUsed="1"/>
-    <w:lsdException w:name="Smart Link" w:semiHidden="1" w:unhideWhenUsed="1"/>
   </w:latentStyles>
   <w:style w:type="paragraph" w:default="1" w:styleId="Normal">
     <w:name w:val="Normal"/>

</xml_diff>